<commit_message>
use laravel collective html in all form
</commit_message>
<xml_diff>
--- a/rent_management.docx
+++ b/rent_management.docx
@@ -20,10 +20,139 @@
         <w:t xml:space="preserve"> , old values should show in all forms</w:t>
       </w:r>
       <w:r>
-        <w:t xml:space="preserve"> -&gt; </w:t>
-      </w:r>
-      <w:r>
-        <w:t>pending</w:t>
+        <w:t xml:space="preserve"> - DONE</w:t>
+      </w:r>
+    </w:p>
+    <w:p>
+      <w:pPr>
+        <w:pStyle w:val="ListParagraph"/>
+        <w:numPr>
+          <w:ilvl w:val="0"/>
+          <w:numId w:val="1"/>
+        </w:numPr>
+      </w:pPr>
+      <w:r>
+        <w:t xml:space="preserve">use </w:t>
+      </w:r>
+      <w:r>
+        <w:t>laravel</w:t>
+      </w:r>
+      <w:r>
+        <w:t xml:space="preserve"> collective forms </w:t>
+      </w:r>
+      <w:r>
+        <w:t xml:space="preserve">-&gt; </w:t>
+      </w:r>
+      <w:r>
+        <w:t>DONE</w:t>
+      </w:r>
+    </w:p>
+    <w:p>
+      <w:pPr>
+        <w:pStyle w:val="ListParagraph"/>
+        <w:numPr>
+          <w:ilvl w:val="0"/>
+          <w:numId w:val="1"/>
+        </w:numPr>
+      </w:pPr>
+      <w:r>
+        <w:t>use selected box with collective forms</w:t>
+      </w:r>
+      <w:r>
+        <w:t xml:space="preserve"> - </w:t>
+      </w:r>
+      <w:r>
+        <w:t>DONE</w:t>
+      </w:r>
+    </w:p>
+    <w:p>
+      <w:pPr>
+        <w:pStyle w:val="ListParagraph"/>
+        <w:numPr>
+          <w:ilvl w:val="0"/>
+          <w:numId w:val="1"/>
+        </w:numPr>
+      </w:pPr>
+      <w:r>
+        <w:t>make filter of 3 in</w:t>
+      </w:r>
+      <w:r>
+        <w:t xml:space="preserve">puts :- by name , </w:t>
+      </w:r>
+      <w:r>
+        <w:t>month , year</w:t>
+      </w:r>
+      <w:r>
+        <w:t xml:space="preserve"> in </w:t>
+      </w:r>
+      <w:r>
+        <w:t xml:space="preserve">bill </w:t>
+      </w:r>
+      <w:r>
+        <w:t xml:space="preserve">list page </w:t>
+      </w:r>
+      <w:r>
+        <w:t>–</w:t>
+      </w:r>
+    </w:p>
+    <w:p>
+      <w:pPr>
+        <w:pStyle w:val="ListParagraph"/>
+        <w:numPr>
+          <w:ilvl w:val="0"/>
+          <w:numId w:val="3"/>
+        </w:numPr>
+      </w:pPr>
+      <w:r>
+        <w:t xml:space="preserve">first add tenants separate by </w:t>
+      </w:r>
+      <w:r>
+        <w:t>months</w:t>
+      </w:r>
+      <w:r>
+        <w:t xml:space="preserve"> and years </w:t>
+      </w:r>
+      <w:r>
+        <w:t>at least</w:t>
+      </w:r>
+      <w:r>
+        <w:t xml:space="preserve"> 5 </w:t>
+      </w:r>
+      <w:r>
+        <w:t>tenants</w:t>
+      </w:r>
+    </w:p>
+    <w:p>
+      <w:pPr>
+        <w:pStyle w:val="ListParagraph"/>
+        <w:numPr>
+          <w:ilvl w:val="0"/>
+          <w:numId w:val="3"/>
+        </w:numPr>
+      </w:pPr>
+      <w:r>
+        <w:t>first add bills</w:t>
+      </w:r>
+      <w:r>
+        <w:t xml:space="preserve"> </w:t>
+      </w:r>
+      <w:r>
+        <w:t xml:space="preserve">separate by months and years at least 5 </w:t>
+      </w:r>
+      <w:r>
+        <w:t>bills</w:t>
+      </w:r>
+    </w:p>
+    <w:p>
+      <w:pPr>
+        <w:pStyle w:val="ListParagraph"/>
+        <w:numPr>
+          <w:ilvl w:val="0"/>
+          <w:numId w:val="3"/>
+        </w:numPr>
+      </w:pPr>
+      <w:r>
+        <w:t>use search filter in bill list page</w:t>
       </w:r>
       <w:bookmarkStart w:id="0" w:name="_GoBack"/>
       <w:bookmarkEnd w:id="0"/>
@@ -33,51 +162,27 @@
         <w:pStyle w:val="ListParagraph"/>
         <w:numPr>
           <w:ilvl w:val="0"/>
-          <w:numId w:val="1"/>
-        </w:numPr>
-      </w:pPr>
-      <w:r>
-        <w:t xml:space="preserve">use </w:t>
-      </w:r>
-      <w:r>
-        <w:t>laravel</w:t>
-      </w:r>
-      <w:r>
-        <w:t xml:space="preserve"> collective forms </w:t>
-      </w:r>
-      <w:r>
-        <w:t xml:space="preserve">-&gt; </w:t>
-      </w:r>
-    </w:p>
-    <w:p>
-      <w:pPr>
-        <w:pStyle w:val="ListParagraph"/>
-        <w:numPr>
-          <w:ilvl w:val="0"/>
-          <w:numId w:val="1"/>
-        </w:numPr>
-      </w:pPr>
-      <w:r>
-        <w:t>use selected box with collective forms</w:t>
-      </w:r>
-    </w:p>
-    <w:p>
-      <w:pPr>
-        <w:pStyle w:val="ListParagraph"/>
-        <w:numPr>
-          <w:ilvl w:val="0"/>
-          <w:numId w:val="1"/>
-        </w:numPr>
-      </w:pPr>
-      <w:r>
-        <w:t>make filter of 3 in</w:t>
-      </w:r>
-      <w:r>
-        <w:t xml:space="preserve">puts :- by name , </w:t>
-      </w:r>
-      <w:r>
-        <w:t>month , year</w:t>
-      </w:r>
+          <w:numId w:val="3"/>
+        </w:numPr>
+      </w:pPr>
+      <w:r>
+        <w:t xml:space="preserve">use filter function in </w:t>
+      </w:r>
+      <w:r>
+        <w:t>bills</w:t>
+      </w:r>
+      <w:r>
+        <w:t xml:space="preserve"> lists page</w:t>
+      </w:r>
+    </w:p>
+    <w:p>
+      <w:pPr>
+        <w:pStyle w:val="ListParagraph"/>
+        <w:numPr>
+          <w:ilvl w:val="0"/>
+          <w:numId w:val="3"/>
+        </w:numPr>
+      </w:pPr>
     </w:p>
     <w:p>
       <w:pPr>
@@ -640,11 +745,103 @@
       </w:pPr>
     </w:lvl>
   </w:abstractNum>
+  <w:abstractNum w:abstractNumId="2">
+    <w:nsid w:val="799473E6"/>
+    <w:multiLevelType w:val="hybridMultilevel"/>
+    <w:tmpl w:val="5400039C"/>
+    <w:lvl w:ilvl="0" w:tplc="2F7AAEBE">
+      <w:start w:val="1"/>
+      <w:numFmt w:val="decimal"/>
+      <w:lvlText w:val="%1."/>
+      <w:lvlJc w:val="left"/>
+      <w:pPr>
+        <w:ind w:left="1800" w:hanging="360"/>
+      </w:pPr>
+      <w:rPr>
+        <w:rFonts w:hint="default"/>
+      </w:rPr>
+    </w:lvl>
+    <w:lvl w:ilvl="1" w:tplc="40090019" w:tentative="1">
+      <w:start w:val="1"/>
+      <w:numFmt w:val="lowerLetter"/>
+      <w:lvlText w:val="%2."/>
+      <w:lvlJc w:val="left"/>
+      <w:pPr>
+        <w:ind w:left="2520" w:hanging="360"/>
+      </w:pPr>
+    </w:lvl>
+    <w:lvl w:ilvl="2" w:tplc="4009001B" w:tentative="1">
+      <w:start w:val="1"/>
+      <w:numFmt w:val="lowerRoman"/>
+      <w:lvlText w:val="%3."/>
+      <w:lvlJc w:val="right"/>
+      <w:pPr>
+        <w:ind w:left="3240" w:hanging="180"/>
+      </w:pPr>
+    </w:lvl>
+    <w:lvl w:ilvl="3" w:tplc="4009000F" w:tentative="1">
+      <w:start w:val="1"/>
+      <w:numFmt w:val="decimal"/>
+      <w:lvlText w:val="%4."/>
+      <w:lvlJc w:val="left"/>
+      <w:pPr>
+        <w:ind w:left="3960" w:hanging="360"/>
+      </w:pPr>
+    </w:lvl>
+    <w:lvl w:ilvl="4" w:tplc="40090019" w:tentative="1">
+      <w:start w:val="1"/>
+      <w:numFmt w:val="lowerLetter"/>
+      <w:lvlText w:val="%5."/>
+      <w:lvlJc w:val="left"/>
+      <w:pPr>
+        <w:ind w:left="4680" w:hanging="360"/>
+      </w:pPr>
+    </w:lvl>
+    <w:lvl w:ilvl="5" w:tplc="4009001B" w:tentative="1">
+      <w:start w:val="1"/>
+      <w:numFmt w:val="lowerRoman"/>
+      <w:lvlText w:val="%6."/>
+      <w:lvlJc w:val="right"/>
+      <w:pPr>
+        <w:ind w:left="5400" w:hanging="180"/>
+      </w:pPr>
+    </w:lvl>
+    <w:lvl w:ilvl="6" w:tplc="4009000F" w:tentative="1">
+      <w:start w:val="1"/>
+      <w:numFmt w:val="decimal"/>
+      <w:lvlText w:val="%7."/>
+      <w:lvlJc w:val="left"/>
+      <w:pPr>
+        <w:ind w:left="6120" w:hanging="360"/>
+      </w:pPr>
+    </w:lvl>
+    <w:lvl w:ilvl="7" w:tplc="40090019" w:tentative="1">
+      <w:start w:val="1"/>
+      <w:numFmt w:val="lowerLetter"/>
+      <w:lvlText w:val="%8."/>
+      <w:lvlJc w:val="left"/>
+      <w:pPr>
+        <w:ind w:left="6840" w:hanging="360"/>
+      </w:pPr>
+    </w:lvl>
+    <w:lvl w:ilvl="8" w:tplc="4009001B" w:tentative="1">
+      <w:start w:val="1"/>
+      <w:numFmt w:val="lowerRoman"/>
+      <w:lvlText w:val="%9."/>
+      <w:lvlJc w:val="right"/>
+      <w:pPr>
+        <w:ind w:left="7560" w:hanging="180"/>
+      </w:pPr>
+    </w:lvl>
+  </w:abstractNum>
   <w:num w:numId="1">
     <w:abstractNumId w:val="1"/>
   </w:num>
   <w:num w:numId="2">
     <w:abstractNumId w:val="0"/>
+  </w:num>
+  <w:num w:numId="3">
+    <w:abstractNumId w:val="2"/>
   </w:num>
 </w:numbering>
 </file>

</xml_diff>

<commit_message>
sum of total bill, expenses, profit,income
</commit_message>
<xml_diff>
--- a/rent_management.docx
+++ b/rent_management.docx
@@ -9,17 +9,32 @@
           <w:ilvl w:val="0"/>
           <w:numId w:val="1"/>
         </w:numPr>
-      </w:pPr>
-      <w:r>
+        <w:rPr>
+          <w:rStyle w:val="IntenseEmphasis"/>
+        </w:rPr>
+      </w:pPr>
+      <w:r>
+        <w:rPr>
+          <w:rStyle w:val="IntenseEmphasis"/>
+        </w:rPr>
         <w:t xml:space="preserve">when validation </w:t>
       </w:r>
       <w:r>
+        <w:rPr>
+          <w:rStyle w:val="IntenseEmphasis"/>
+        </w:rPr>
         <w:t>occurs</w:t>
       </w:r>
       <w:r>
+        <w:rPr>
+          <w:rStyle w:val="IntenseEmphasis"/>
+        </w:rPr>
         <w:t xml:space="preserve"> , old values should show in all forms</w:t>
       </w:r>
       <w:r>
+        <w:rPr>
+          <w:rStyle w:val="IntenseEmphasis"/>
+        </w:rPr>
         <w:t xml:space="preserve"> - DONE</w:t>
       </w:r>
     </w:p>
@@ -30,22 +45,38 @@
           <w:ilvl w:val="0"/>
           <w:numId w:val="1"/>
         </w:numPr>
-      </w:pPr>
-      <w:r>
+        <w:rPr>
+          <w:rStyle w:val="IntenseEmphasis"/>
+        </w:rPr>
+      </w:pPr>
+      <w:r>
+        <w:rPr>
+          <w:rStyle w:val="IntenseEmphasis"/>
+        </w:rPr>
         <w:t xml:space="preserve">use </w:t>
       </w:r>
-      <w:proofErr w:type="spellStart"/>
-      <w:r>
+      <w:r>
+        <w:rPr>
+          <w:rStyle w:val="IntenseEmphasis"/>
+        </w:rPr>
         <w:t>laravel</w:t>
       </w:r>
-      <w:proofErr w:type="spellEnd"/>
-      <w:r>
+      <w:r>
+        <w:rPr>
+          <w:rStyle w:val="IntenseEmphasis"/>
+        </w:rPr>
         <w:t xml:space="preserve"> collective forms </w:t>
       </w:r>
       <w:r>
+        <w:rPr>
+          <w:rStyle w:val="IntenseEmphasis"/>
+        </w:rPr>
         <w:t xml:space="preserve">-&gt; </w:t>
       </w:r>
       <w:r>
+        <w:rPr>
+          <w:rStyle w:val="IntenseEmphasis"/>
+        </w:rPr>
         <w:t>DONE</w:t>
       </w:r>
     </w:p>
@@ -56,14 +87,26 @@
           <w:ilvl w:val="0"/>
           <w:numId w:val="1"/>
         </w:numPr>
-      </w:pPr>
-      <w:r>
+        <w:rPr>
+          <w:rStyle w:val="IntenseEmphasis"/>
+        </w:rPr>
+      </w:pPr>
+      <w:r>
+        <w:rPr>
+          <w:rStyle w:val="IntenseEmphasis"/>
+        </w:rPr>
         <w:t>use selected box with collective forms</w:t>
       </w:r>
       <w:r>
+        <w:rPr>
+          <w:rStyle w:val="IntenseEmphasis"/>
+        </w:rPr>
         <w:t xml:space="preserve"> - </w:t>
       </w:r>
       <w:r>
+        <w:rPr>
+          <w:rStyle w:val="IntenseEmphasis"/>
+        </w:rPr>
         <w:t>DONE</w:t>
       </w:r>
     </w:p>
@@ -74,26 +117,50 @@
           <w:ilvl w:val="0"/>
           <w:numId w:val="1"/>
         </w:numPr>
-      </w:pPr>
-      <w:r>
+        <w:rPr>
+          <w:rStyle w:val="IntenseEmphasis"/>
+        </w:rPr>
+      </w:pPr>
+      <w:r>
+        <w:rPr>
+          <w:rStyle w:val="IntenseEmphasis"/>
+        </w:rPr>
         <w:t>make filter of 3 in</w:t>
       </w:r>
       <w:r>
+        <w:rPr>
+          <w:rStyle w:val="IntenseEmphasis"/>
+        </w:rPr>
         <w:t xml:space="preserve">puts :- by name , </w:t>
       </w:r>
       <w:r>
+        <w:rPr>
+          <w:rStyle w:val="IntenseEmphasis"/>
+        </w:rPr>
         <w:t>month , year</w:t>
       </w:r>
       <w:r>
+        <w:rPr>
+          <w:rStyle w:val="IntenseEmphasis"/>
+        </w:rPr>
         <w:t xml:space="preserve"> in </w:t>
       </w:r>
       <w:r>
+        <w:rPr>
+          <w:rStyle w:val="IntenseEmphasis"/>
+        </w:rPr>
         <w:t xml:space="preserve">bill </w:t>
       </w:r>
       <w:r>
+        <w:rPr>
+          <w:rStyle w:val="IntenseEmphasis"/>
+        </w:rPr>
         <w:t xml:space="preserve">list page </w:t>
       </w:r>
       <w:r>
+        <w:rPr>
+          <w:rStyle w:val="IntenseEmphasis"/>
+        </w:rPr>
         <w:t>–</w:t>
       </w:r>
     </w:p>
@@ -104,23 +171,44 @@
           <w:ilvl w:val="0"/>
           <w:numId w:val="3"/>
         </w:numPr>
-      </w:pPr>
-      <w:r>
+        <w:rPr>
+          <w:rStyle w:val="IntenseEmphasis"/>
+        </w:rPr>
+      </w:pPr>
+      <w:r>
+        <w:rPr>
+          <w:rStyle w:val="IntenseEmphasis"/>
+        </w:rPr>
         <w:t xml:space="preserve">first add tenants separate by </w:t>
       </w:r>
       <w:r>
+        <w:rPr>
+          <w:rStyle w:val="IntenseEmphasis"/>
+        </w:rPr>
         <w:t>months</w:t>
       </w:r>
       <w:r>
+        <w:rPr>
+          <w:rStyle w:val="IntenseEmphasis"/>
+        </w:rPr>
         <w:t xml:space="preserve"> and years </w:t>
       </w:r>
       <w:r>
+        <w:rPr>
+          <w:rStyle w:val="IntenseEmphasis"/>
+        </w:rPr>
         <w:t>at least</w:t>
       </w:r>
       <w:r>
+        <w:rPr>
+          <w:rStyle w:val="IntenseEmphasis"/>
+        </w:rPr>
         <w:t xml:space="preserve"> 5 </w:t>
       </w:r>
       <w:r>
+        <w:rPr>
+          <w:rStyle w:val="IntenseEmphasis"/>
+        </w:rPr>
         <w:t>tenants</w:t>
       </w:r>
     </w:p>
@@ -131,17 +219,32 @@
           <w:ilvl w:val="0"/>
           <w:numId w:val="3"/>
         </w:numPr>
-      </w:pPr>
-      <w:r>
+        <w:rPr>
+          <w:rStyle w:val="IntenseEmphasis"/>
+        </w:rPr>
+      </w:pPr>
+      <w:r>
+        <w:rPr>
+          <w:rStyle w:val="IntenseEmphasis"/>
+        </w:rPr>
         <w:t>first add bills</w:t>
       </w:r>
       <w:r>
+        <w:rPr>
+          <w:rStyle w:val="IntenseEmphasis"/>
+        </w:rPr>
         <w:t xml:space="preserve"> </w:t>
       </w:r>
       <w:r>
+        <w:rPr>
+          <w:rStyle w:val="IntenseEmphasis"/>
+        </w:rPr>
         <w:t xml:space="preserve">separate by months and years at least 5 </w:t>
       </w:r>
       <w:r>
+        <w:rPr>
+          <w:rStyle w:val="IntenseEmphasis"/>
+        </w:rPr>
         <w:t>bills</w:t>
       </w:r>
     </w:p>
@@ -152,14 +255,26 @@
           <w:ilvl w:val="0"/>
           <w:numId w:val="3"/>
         </w:numPr>
-      </w:pPr>
-      <w:r>
+        <w:rPr>
+          <w:rStyle w:val="IntenseEmphasis"/>
+        </w:rPr>
+      </w:pPr>
+      <w:r>
+        <w:rPr>
+          <w:rStyle w:val="IntenseEmphasis"/>
+        </w:rPr>
         <w:t>use search filter in bill list page</w:t>
       </w:r>
       <w:r>
+        <w:rPr>
+          <w:rStyle w:val="IntenseEmphasis"/>
+        </w:rPr>
         <w:t xml:space="preserve"> – 10.37</w:t>
       </w:r>
       <w:r>
+        <w:rPr>
+          <w:rStyle w:val="IntenseEmphasis"/>
+        </w:rPr>
         <w:t xml:space="preserve"> - </w:t>
       </w:r>
     </w:p>
@@ -170,38 +285,68 @@
           <w:ilvl w:val="0"/>
           <w:numId w:val="3"/>
         </w:numPr>
-      </w:pPr>
-      <w:r>
+        <w:rPr>
+          <w:rStyle w:val="IntenseEmphasis"/>
+        </w:rPr>
+      </w:pPr>
+      <w:r>
+        <w:rPr>
+          <w:rStyle w:val="IntenseEmphasis"/>
+        </w:rPr>
         <w:t xml:space="preserve">use filter function in </w:t>
       </w:r>
       <w:r>
+        <w:rPr>
+          <w:rStyle w:val="IntenseEmphasis"/>
+        </w:rPr>
         <w:t>bills</w:t>
       </w:r>
       <w:r>
+        <w:rPr>
+          <w:rStyle w:val="IntenseEmphasis"/>
+        </w:rPr>
         <w:t xml:space="preserve"> lists page</w:t>
       </w:r>
       <w:r>
-        <w:t xml:space="preserve"> – </w:t>
-      </w:r>
-    </w:p>
-    <w:p>
-      <w:pPr>
-        <w:pStyle w:val="ListParagraph"/>
-        <w:numPr>
-          <w:ilvl w:val="0"/>
-          <w:numId w:val="1"/>
-        </w:numPr>
-      </w:pPr>
-      <w:r>
+        <w:rPr>
+          <w:rStyle w:val="IntenseEmphasis"/>
+        </w:rPr>
+        <w:t xml:space="preserve"> </w:t>
+      </w:r>
+    </w:p>
+    <w:p>
+      <w:pPr>
+        <w:pStyle w:val="ListParagraph"/>
+        <w:numPr>
+          <w:ilvl w:val="0"/>
+          <w:numId w:val="1"/>
+        </w:numPr>
+        <w:rPr>
+          <w:rStyle w:val="IntenseEmphasis"/>
+        </w:rPr>
+      </w:pPr>
+      <w:r>
+        <w:rPr>
+          <w:rStyle w:val="IntenseEmphasis"/>
+        </w:rPr>
         <w:t>date picker</w:t>
       </w:r>
       <w:r>
+        <w:rPr>
+          <w:rStyle w:val="IntenseEmphasis"/>
+        </w:rPr>
         <w:t xml:space="preserve"> </w:t>
       </w:r>
       <w:r>
+        <w:rPr>
+          <w:rStyle w:val="IntenseEmphasis"/>
+        </w:rPr>
         <w:t>–</w:t>
       </w:r>
       <w:r>
+        <w:rPr>
+          <w:rStyle w:val="IntenseEmphasis"/>
+        </w:rPr>
         <w:t xml:space="preserve"> done</w:t>
       </w:r>
     </w:p>
@@ -212,23 +357,44 @@
           <w:ilvl w:val="0"/>
           <w:numId w:val="1"/>
         </w:numPr>
-      </w:pPr>
-      <w:r>
+        <w:rPr>
+          <w:rStyle w:val="IntenseEmphasis"/>
+        </w:rPr>
+      </w:pPr>
+      <w:r>
+        <w:rPr>
+          <w:rStyle w:val="IntenseEmphasis"/>
+        </w:rPr>
         <w:t xml:space="preserve">in </w:t>
       </w:r>
       <w:r>
+        <w:rPr>
+          <w:rStyle w:val="IntenseEmphasis"/>
+        </w:rPr>
         <w:t>search</w:t>
       </w:r>
       <w:r>
+        <w:rPr>
+          <w:rStyle w:val="IntenseEmphasis"/>
+        </w:rPr>
         <w:t xml:space="preserve"> box last </w:t>
       </w:r>
       <w:r>
+        <w:rPr>
+          <w:rStyle w:val="IntenseEmphasis"/>
+        </w:rPr>
         <w:t>search</w:t>
       </w:r>
       <w:r>
+        <w:rPr>
+          <w:rStyle w:val="IntenseEmphasis"/>
+        </w:rPr>
         <w:t xml:space="preserve"> input visible there</w:t>
       </w:r>
       <w:r>
+        <w:rPr>
+          <w:rStyle w:val="IntenseEmphasis"/>
+        </w:rPr>
         <w:t xml:space="preserve"> - done</w:t>
       </w:r>
     </w:p>
@@ -239,14 +405,26 @@
           <w:ilvl w:val="0"/>
           <w:numId w:val="1"/>
         </w:numPr>
-      </w:pPr>
-      <w:r>
+        <w:rPr>
+          <w:rStyle w:val="IntenseEmphasis"/>
+        </w:rPr>
+      </w:pPr>
+      <w:r>
+        <w:rPr>
+          <w:rStyle w:val="IntenseEmphasis"/>
+        </w:rPr>
         <w:t xml:space="preserve">bootstrap date picker in all date fields </w:t>
       </w:r>
       <w:r>
+        <w:rPr>
+          <w:rStyle w:val="IntenseEmphasis"/>
+        </w:rPr>
         <w:t xml:space="preserve"> - </w:t>
       </w:r>
       <w:r>
+        <w:rPr>
+          <w:rStyle w:val="IntenseEmphasis"/>
+        </w:rPr>
         <w:t>done</w:t>
       </w:r>
     </w:p>
@@ -257,17 +435,32 @@
           <w:ilvl w:val="0"/>
           <w:numId w:val="1"/>
         </w:numPr>
-      </w:pPr>
-      <w:r>
+        <w:rPr>
+          <w:rStyle w:val="IntenseEmphasis"/>
+        </w:rPr>
+      </w:pPr>
+      <w:r>
+        <w:rPr>
+          <w:rStyle w:val="IntenseEmphasis"/>
+        </w:rPr>
         <w:t xml:space="preserve">in </w:t>
       </w:r>
       <w:r>
+        <w:rPr>
+          <w:rStyle w:val="IntenseEmphasis"/>
+        </w:rPr>
         <w:t>dashboard</w:t>
       </w:r>
       <w:r>
+        <w:rPr>
+          <w:rStyle w:val="IntenseEmphasis"/>
+        </w:rPr>
         <w:t xml:space="preserve"> first box write heading of total income </w:t>
       </w:r>
       <w:r>
+        <w:rPr>
+          <w:rStyle w:val="IntenseEmphasis"/>
+        </w:rPr>
         <w:t xml:space="preserve"> - done</w:t>
       </w:r>
     </w:p>
@@ -278,16 +471,32 @@
           <w:ilvl w:val="0"/>
           <w:numId w:val="1"/>
         </w:numPr>
-      </w:pPr>
-      <w:r>
-        <w:t xml:space="preserve">in 2nd box write headings of total </w:t>
-      </w:r>
-      <w:proofErr w:type="spellStart"/>
-      <w:r>
-        <w:t>tentas</w:t>
-      </w:r>
-      <w:proofErr w:type="spellEnd"/>
-      <w:r>
+        <w:rPr>
+          <w:rStyle w:val="IntenseEmphasis"/>
+        </w:rPr>
+      </w:pPr>
+      <w:r>
+        <w:rPr>
+          <w:rStyle w:val="IntenseEmphasis"/>
+        </w:rPr>
+        <w:t>in 2nd bo</w:t>
+      </w:r>
+      <w:r>
+        <w:rPr>
+          <w:rStyle w:val="IntenseEmphasis"/>
+        </w:rPr>
+        <w:t xml:space="preserve">x write headings of total </w:t>
+      </w:r>
+      <w:r>
+        <w:rPr>
+          <w:rStyle w:val="IntenseEmphasis"/>
+        </w:rPr>
+        <w:t>tenants</w:t>
+      </w:r>
+      <w:r>
+        <w:rPr>
+          <w:rStyle w:val="IntenseEmphasis"/>
+        </w:rPr>
         <w:t xml:space="preserve"> - done</w:t>
       </w:r>
     </w:p>
@@ -298,11 +507,110 @@
           <w:ilvl w:val="0"/>
           <w:numId w:val="1"/>
         </w:numPr>
-      </w:pPr>
-      <w:r>
+        <w:rPr>
+          <w:rStyle w:val="IntenseEmphasis"/>
+        </w:rPr>
+      </w:pPr>
+      <w:r>
+        <w:rPr>
+          <w:rStyle w:val="IntenseEmphasis"/>
+        </w:rPr>
         <w:t>in 3rd box write headings of total dues</w:t>
       </w:r>
       <w:r>
+        <w:rPr>
+          <w:rStyle w:val="IntenseEmphasis"/>
+        </w:rPr>
+        <w:t xml:space="preserve"> - </w:t>
+      </w:r>
+      <w:r>
+        <w:rPr>
+          <w:rStyle w:val="IntenseEmphasis"/>
+        </w:rPr>
+        <w:t>done</w:t>
+      </w:r>
+    </w:p>
+    <w:p>
+      <w:pPr>
+        <w:pStyle w:val="ListParagraph"/>
+        <w:numPr>
+          <w:ilvl w:val="0"/>
+          <w:numId w:val="1"/>
+        </w:numPr>
+        <w:rPr>
+          <w:rStyle w:val="IntenseEmphasis"/>
+        </w:rPr>
+      </w:pPr>
+      <w:r>
+        <w:rPr>
+          <w:rStyle w:val="IntenseEmphasis"/>
+        </w:rPr>
+        <w:t xml:space="preserve">in 4th box write headings of total expenses </w:t>
+      </w:r>
+      <w:r>
+        <w:rPr>
+          <w:rStyle w:val="IntenseEmphasis"/>
+        </w:rPr>
+        <w:t xml:space="preserve"> - </w:t>
+      </w:r>
+      <w:r>
+        <w:rPr>
+          <w:rStyle w:val="IntenseEmphasis"/>
+        </w:rPr>
+        <w:t>done</w:t>
+      </w:r>
+    </w:p>
+    <w:p>
+      <w:pPr>
+        <w:pStyle w:val="ListParagraph"/>
+        <w:numPr>
+          <w:ilvl w:val="0"/>
+          <w:numId w:val="1"/>
+        </w:numPr>
+        <w:rPr>
+          <w:rStyle w:val="IntenseEmphasis"/>
+        </w:rPr>
+      </w:pPr>
+      <w:r>
+        <w:rPr>
+          <w:rStyle w:val="IntenseEmphasis"/>
+        </w:rPr>
+        <w:t>in 5th box write headings of total profit</w:t>
+      </w:r>
+      <w:r>
+        <w:rPr>
+          <w:rStyle w:val="IntenseEmphasis"/>
+        </w:rPr>
+        <w:t xml:space="preserve"> - </w:t>
+      </w:r>
+      <w:r>
+        <w:rPr>
+          <w:rStyle w:val="IntenseEmphasis"/>
+        </w:rPr>
+        <w:t>done</w:t>
+      </w:r>
+    </w:p>
+    <w:p>
+      <w:pPr>
+        <w:pStyle w:val="ListParagraph"/>
+        <w:numPr>
+          <w:ilvl w:val="0"/>
+          <w:numId w:val="1"/>
+        </w:numPr>
+        <w:rPr>
+          <w:rStyle w:val="IntenseEmphasis"/>
+        </w:rPr>
+      </w:pPr>
+      <w:r>
+        <w:rPr>
+          <w:rStyle w:val="IntenseEmphasis"/>
+        </w:rPr>
+        <w:t>Dashboard</w:t>
+      </w:r>
+      <w:r>
+        <w:rPr>
+          <w:rStyle w:val="IntenseEmphasis"/>
+        </w:rPr>
         <w:t xml:space="preserve"> - done</w:t>
       </w:r>
     </w:p>
@@ -313,11 +621,152 @@
           <w:ilvl w:val="0"/>
           <w:numId w:val="1"/>
         </w:numPr>
-      </w:pPr>
-      <w:r>
-        <w:t xml:space="preserve">in 4th box write headings of total expenses </w:t>
-      </w:r>
-      <w:r>
+        <w:rPr>
+          <w:rStyle w:val="IntenseEmphasis"/>
+        </w:rPr>
+      </w:pPr>
+      <w:r>
+        <w:rPr>
+          <w:rStyle w:val="IntenseEmphasis"/>
+        </w:rPr>
+        <w:t xml:space="preserve">Tenants Management </w:t>
+      </w:r>
+      <w:r>
+        <w:rPr>
+          <w:rStyle w:val="IntenseEmphasis"/>
+        </w:rPr>
+        <w:t>- done</w:t>
+      </w:r>
+    </w:p>
+    <w:p>
+      <w:pPr>
+        <w:pStyle w:val="ListParagraph"/>
+        <w:numPr>
+          <w:ilvl w:val="0"/>
+          <w:numId w:val="1"/>
+        </w:numPr>
+        <w:rPr>
+          <w:rStyle w:val="IntenseEmphasis"/>
+        </w:rPr>
+      </w:pPr>
+      <w:r>
+        <w:rPr>
+          <w:rStyle w:val="IntenseEmphasis"/>
+        </w:rPr>
+        <w:t xml:space="preserve">Masters </w:t>
+      </w:r>
+      <w:r>
+        <w:rPr>
+          <w:rStyle w:val="IntenseEmphasis"/>
+        </w:rPr>
+        <w:t>- done</w:t>
+      </w:r>
+    </w:p>
+    <w:p>
+      <w:pPr>
+        <w:pStyle w:val="ListParagraph"/>
+        <w:numPr>
+          <w:ilvl w:val="0"/>
+          <w:numId w:val="1"/>
+        </w:numPr>
+        <w:rPr>
+          <w:rStyle w:val="IntenseEmphasis"/>
+        </w:rPr>
+      </w:pPr>
+      <w:r>
+        <w:rPr>
+          <w:rStyle w:val="IntenseEmphasis"/>
+        </w:rPr>
+        <w:t xml:space="preserve">Bill Management </w:t>
+      </w:r>
+      <w:r>
+        <w:rPr>
+          <w:rStyle w:val="IntenseEmphasis"/>
+        </w:rPr>
+        <w:t>- done</w:t>
+      </w:r>
+    </w:p>
+    <w:p>
+      <w:pPr>
+        <w:pStyle w:val="ListParagraph"/>
+        <w:numPr>
+          <w:ilvl w:val="0"/>
+          <w:numId w:val="1"/>
+        </w:numPr>
+        <w:rPr>
+          <w:rStyle w:val="IntenseEmphasis"/>
+        </w:rPr>
+      </w:pPr>
+      <w:r>
+        <w:rPr>
+          <w:rStyle w:val="IntenseEmphasis"/>
+        </w:rPr>
+        <w:t xml:space="preserve">Edit Profile </w:t>
+      </w:r>
+      <w:r>
+        <w:rPr>
+          <w:rStyle w:val="IntenseEmphasis"/>
+        </w:rPr>
+        <w:t xml:space="preserve">- </w:t>
+      </w:r>
+      <w:r>
+        <w:rPr>
+          <w:rStyle w:val="IntenseEmphasis"/>
+        </w:rPr>
+        <w:t>done</w:t>
+      </w:r>
+    </w:p>
+    <w:p>
+      <w:pPr>
+        <w:pStyle w:val="ListParagraph"/>
+        <w:numPr>
+          <w:ilvl w:val="0"/>
+          <w:numId w:val="1"/>
+        </w:numPr>
+        <w:rPr>
+          <w:rStyle w:val="IntenseEmphasis"/>
+        </w:rPr>
+      </w:pPr>
+      <w:r>
+        <w:rPr>
+          <w:rStyle w:val="IntenseEmphasis"/>
+        </w:rPr>
+        <w:t>Change logo</w:t>
+      </w:r>
+      <w:r>
+        <w:rPr>
+          <w:rStyle w:val="IntenseEmphasis"/>
+        </w:rPr>
+        <w:t xml:space="preserve"> - </w:t>
+      </w:r>
+      <w:r>
+        <w:rPr>
+          <w:rStyle w:val="IntenseEmphasis"/>
+        </w:rPr>
+        <w:t>done</w:t>
+      </w:r>
+    </w:p>
+    <w:p>
+      <w:pPr>
+        <w:pStyle w:val="ListParagraph"/>
+        <w:numPr>
+          <w:ilvl w:val="0"/>
+          <w:numId w:val="1"/>
+        </w:numPr>
+        <w:rPr>
+          <w:rStyle w:val="IntenseEmphasis"/>
+        </w:rPr>
+      </w:pPr>
+      <w:r>
+        <w:rPr>
+          <w:rStyle w:val="IntenseEmphasis"/>
+        </w:rPr>
+        <w:t>User Image with name on side bar</w:t>
+      </w:r>
+      <w:r>
+        <w:rPr>
+          <w:rStyle w:val="IntenseEmphasis"/>
+        </w:rPr>
         <w:t xml:space="preserve"> - done</w:t>
       </w:r>
     </w:p>
@@ -328,11 +777,116 @@
           <w:ilvl w:val="0"/>
           <w:numId w:val="1"/>
         </w:numPr>
-      </w:pPr>
-      <w:r>
-        <w:t>in 5th box write headings of total profit</w:t>
-      </w:r>
-      <w:r>
+        <w:rPr>
+          <w:rStyle w:val="IntenseEmphasis"/>
+        </w:rPr>
+      </w:pPr>
+      <w:r>
+        <w:rPr>
+          <w:rStyle w:val="IntenseEmphasis"/>
+        </w:rPr>
+        <w:t>Icons shoul</w:t>
+      </w:r>
+      <w:r>
+        <w:rPr>
+          <w:rStyle w:val="IntenseEmphasis"/>
+        </w:rPr>
+        <w:t xml:space="preserve">d show according to module name - </w:t>
+      </w:r>
+      <w:r>
+        <w:rPr>
+          <w:rStyle w:val="IntenseEmphasis"/>
+        </w:rPr>
+        <w:t>done</w:t>
+      </w:r>
+    </w:p>
+    <w:p>
+      <w:pPr>
+        <w:pStyle w:val="ListParagraph"/>
+        <w:numPr>
+          <w:ilvl w:val="0"/>
+          <w:numId w:val="1"/>
+        </w:numPr>
+        <w:rPr>
+          <w:rStyle w:val="IntenseEmphasis"/>
+        </w:rPr>
+      </w:pPr>
+      <w:r>
+        <w:rPr>
+          <w:rStyle w:val="IntenseEmphasis"/>
+        </w:rPr>
+        <w:t>Landlord</w:t>
+      </w:r>
+      <w:r>
+        <w:rPr>
+          <w:rStyle w:val="IntenseEmphasis"/>
+        </w:rPr>
+        <w:t xml:space="preserve"> Management</w:t>
+      </w:r>
+      <w:r>
+        <w:rPr>
+          <w:rStyle w:val="IntenseEmphasis"/>
+        </w:rPr>
+        <w:t xml:space="preserve"> </w:t>
+      </w:r>
+      <w:r>
+        <w:rPr>
+          <w:rStyle w:val="IntenseEmphasis"/>
+        </w:rPr>
+        <w:t>–</w:t>
+      </w:r>
+      <w:r>
+        <w:rPr>
+          <w:rStyle w:val="IntenseEmphasis"/>
+        </w:rPr>
+        <w:t xml:space="preserve"> </w:t>
+      </w:r>
+      <w:r>
+        <w:rPr>
+          <w:rStyle w:val="IntenseEmphasis"/>
+        </w:rPr>
+        <w:t>done</w:t>
+      </w:r>
+    </w:p>
+    <w:p>
+      <w:pPr>
+        <w:pStyle w:val="ListParagraph"/>
+        <w:numPr>
+          <w:ilvl w:val="0"/>
+          <w:numId w:val="1"/>
+        </w:numPr>
+        <w:rPr>
+          <w:rStyle w:val="IntenseEmphasis"/>
+        </w:rPr>
+      </w:pPr>
+      <w:r>
+        <w:rPr>
+          <w:rStyle w:val="IntenseEmphasis"/>
+        </w:rPr>
+        <w:t>separate</w:t>
+      </w:r>
+      <w:r>
+        <w:rPr>
+          <w:rStyle w:val="IntenseEmphasis"/>
+        </w:rPr>
+        <w:t xml:space="preserve"> the landlords and </w:t>
+      </w:r>
+      <w:r>
+        <w:rPr>
+          <w:rStyle w:val="IntenseEmphasis"/>
+        </w:rPr>
+        <w:t>tenants</w:t>
+      </w:r>
+      <w:r>
+        <w:rPr>
+          <w:rStyle w:val="IntenseEmphasis"/>
+        </w:rPr>
+        <w:t xml:space="preserve"> </w:t>
+      </w:r>
+      <w:r>
+        <w:rPr>
+          <w:rStyle w:val="IntenseEmphasis"/>
+        </w:rPr>
         <w:t xml:space="preserve"> - done</w:t>
       </w:r>
     </w:p>
@@ -343,268 +897,154 @@
           <w:ilvl w:val="0"/>
           <w:numId w:val="1"/>
         </w:numPr>
-      </w:pPr>
-      <w:r>
-        <w:t>Dashboard</w:t>
-      </w:r>
-      <w:r>
+        <w:rPr>
+          <w:rStyle w:val="IntenseEmphasis"/>
+        </w:rPr>
+      </w:pPr>
+      <w:r>
+        <w:rPr>
+          <w:rStyle w:val="IntenseEmphasis"/>
+        </w:rPr>
+        <w:t xml:space="preserve">landlord </w:t>
+      </w:r>
+      <w:r>
+        <w:rPr>
+          <w:rStyle w:val="IntenseEmphasis"/>
+        </w:rPr>
+        <w:t>management</w:t>
+      </w:r>
+      <w:r>
+        <w:rPr>
+          <w:rStyle w:val="IntenseEmphasis"/>
+        </w:rPr>
+        <w:t xml:space="preserve"> -&gt; </w:t>
+      </w:r>
+      <w:r>
+        <w:rPr>
+          <w:rStyle w:val="IntenseEmphasis"/>
+        </w:rPr>
+        <w:t>Landlord</w:t>
+      </w:r>
+      <w:r>
+        <w:rPr>
+          <w:rStyle w:val="IntenseEmphasis"/>
+        </w:rPr>
+        <w:t xml:space="preserve"> expenses </w:t>
+      </w:r>
+      <w:r>
+        <w:rPr>
+          <w:rStyle w:val="IntenseEmphasis"/>
+        </w:rPr>
+        <w:t>- done</w:t>
+      </w:r>
+    </w:p>
+    <w:p>
+      <w:pPr>
+        <w:pStyle w:val="ListParagraph"/>
+        <w:numPr>
+          <w:ilvl w:val="0"/>
+          <w:numId w:val="1"/>
+        </w:numPr>
+        <w:rPr>
+          <w:rStyle w:val="IntenseEmphasis"/>
+        </w:rPr>
+      </w:pPr>
+      <w:r>
+        <w:rPr>
+          <w:rStyle w:val="IntenseEmphasis"/>
+        </w:rPr>
+        <w:t>Month , total</w:t>
+      </w:r>
+      <w:r>
+        <w:rPr>
+          <w:rStyle w:val="IntenseEmphasis"/>
+        </w:rPr>
+        <w:t>,</w:t>
+      </w:r>
+      <w:r>
+        <w:rPr>
+          <w:rStyle w:val="IntenseEmphasis"/>
+        </w:rPr>
+        <w:t>electricity_bill, total_water_bill,other_expenses</w:t>
+      </w:r>
+      <w:r>
+        <w:rPr>
+          <w:rStyle w:val="IntenseEmphasis"/>
+        </w:rPr>
         <w:t xml:space="preserve"> - done</w:t>
-      </w:r>
-    </w:p>
-    <w:p>
-      <w:pPr>
-        <w:pStyle w:val="ListParagraph"/>
-        <w:numPr>
-          <w:ilvl w:val="0"/>
-          <w:numId w:val="1"/>
-        </w:numPr>
-      </w:pPr>
-      <w:r>
-        <w:t xml:space="preserve">Tenants Management </w:t>
-      </w:r>
-      <w:r>
-        <w:t>- done</w:t>
-      </w:r>
-    </w:p>
-    <w:p>
-      <w:pPr>
-        <w:pStyle w:val="ListParagraph"/>
-        <w:numPr>
-          <w:ilvl w:val="0"/>
-          <w:numId w:val="1"/>
-        </w:numPr>
-      </w:pPr>
-      <w:r>
-        <w:t>Masters</w:t>
-      </w:r>
-      <w:r>
-        <w:t xml:space="preserve"> </w:t>
-      </w:r>
-      <w:r>
-        <w:t>- done</w:t>
-      </w:r>
-    </w:p>
-    <w:p>
-      <w:pPr>
-        <w:pStyle w:val="ListParagraph"/>
-        <w:numPr>
-          <w:ilvl w:val="0"/>
-          <w:numId w:val="1"/>
-        </w:numPr>
-      </w:pPr>
-      <w:r>
-        <w:t>Bill Management</w:t>
-      </w:r>
-      <w:r>
-        <w:t xml:space="preserve"> </w:t>
-      </w:r>
-      <w:r>
-        <w:t>- done</w:t>
-      </w:r>
-    </w:p>
-    <w:p>
-      <w:pPr>
-        <w:pStyle w:val="ListParagraph"/>
-        <w:numPr>
-          <w:ilvl w:val="0"/>
-          <w:numId w:val="1"/>
-        </w:numPr>
-      </w:pPr>
-      <w:r>
-        <w:t xml:space="preserve">Edit Profile </w:t>
-      </w:r>
-      <w:r>
-        <w:t xml:space="preserve">- </w:t>
-      </w:r>
-    </w:p>
-    <w:p>
-      <w:pPr>
-        <w:pStyle w:val="ListParagraph"/>
-        <w:numPr>
-          <w:ilvl w:val="0"/>
-          <w:numId w:val="1"/>
-        </w:numPr>
-      </w:pPr>
-      <w:r>
-        <w:t>Change logo</w:t>
-      </w:r>
-      <w:r>
-        <w:t xml:space="preserve"> - </w:t>
-      </w:r>
-      <w:r>
-        <w:t>done</w:t>
-      </w:r>
-    </w:p>
-    <w:p>
-      <w:pPr>
-        <w:pStyle w:val="ListParagraph"/>
-        <w:numPr>
-          <w:ilvl w:val="0"/>
-          <w:numId w:val="1"/>
-        </w:numPr>
-      </w:pPr>
-      <w:r>
-        <w:t>User Image with name on side bar</w:t>
-      </w:r>
-      <w:r>
-        <w:t xml:space="preserve"> - done</w:t>
-      </w:r>
-    </w:p>
-    <w:p>
-      <w:pPr>
-        <w:pStyle w:val="ListParagraph"/>
-        <w:numPr>
-          <w:ilvl w:val="0"/>
-          <w:numId w:val="1"/>
-        </w:numPr>
-      </w:pPr>
-      <w:r>
-        <w:t>Icons shoul</w:t>
-      </w:r>
-      <w:r>
-        <w:t xml:space="preserve">d show according to module name - </w:t>
-      </w:r>
-      <w:r>
-        <w:t>done</w:t>
-      </w:r>
-    </w:p>
-    <w:p>
-      <w:pPr>
-        <w:pStyle w:val="ListParagraph"/>
-        <w:numPr>
-          <w:ilvl w:val="0"/>
-          <w:numId w:val="1"/>
-        </w:numPr>
-      </w:pPr>
-      <w:r>
-        <w:t>Landlord</w:t>
-      </w:r>
-      <w:r>
-        <w:t xml:space="preserve"> Management</w:t>
-      </w:r>
-      <w:r>
-        <w:t xml:space="preserve"> - </w:t>
-      </w:r>
-    </w:p>
-    <w:p>
-      <w:pPr>
-        <w:pStyle w:val="ListParagraph"/>
-        <w:numPr>
-          <w:ilvl w:val="0"/>
-          <w:numId w:val="1"/>
-        </w:numPr>
-      </w:pPr>
-      <w:r>
-        <w:t>separate</w:t>
-      </w:r>
-      <w:r>
-        <w:t xml:space="preserve"> the landlords and </w:t>
-      </w:r>
-      <w:r>
-        <w:t>tenants</w:t>
-      </w:r>
-      <w:r>
-        <w:t xml:space="preserve"> </w:t>
-      </w:r>
-      <w:r>
-        <w:t xml:space="preserve"> - done</w:t>
-      </w:r>
-    </w:p>
-    <w:p>
-      <w:pPr>
-        <w:pStyle w:val="ListParagraph"/>
-        <w:numPr>
-          <w:ilvl w:val="0"/>
-          <w:numId w:val="1"/>
-        </w:numPr>
-      </w:pPr>
-      <w:r>
-        <w:t xml:space="preserve">landlord </w:t>
-      </w:r>
-      <w:r>
-        <w:t>management</w:t>
-      </w:r>
-      <w:r>
-        <w:t xml:space="preserve"> -&gt; </w:t>
-      </w:r>
-      <w:r>
-        <w:t>Landlord</w:t>
-      </w:r>
-      <w:r>
-        <w:t xml:space="preserve"> expense</w:t>
       </w:r>
       <w:bookmarkStart w:id="0" w:name="_GoBack"/>
       <w:bookmarkEnd w:id="0"/>
-      <w:r>
-        <w:t xml:space="preserve">s </w:t>
-      </w:r>
-    </w:p>
-    <w:p>
-      <w:pPr>
-        <w:pStyle w:val="ListParagraph"/>
-        <w:numPr>
-          <w:ilvl w:val="0"/>
-          <w:numId w:val="1"/>
-        </w:numPr>
-      </w:pPr>
-      <w:r>
-        <w:t xml:space="preserve">Month , </w:t>
-      </w:r>
-      <w:proofErr w:type="spellStart"/>
-      <w:r>
-        <w:t>total</w:t>
-      </w:r>
-      <w:r>
-        <w:t>,</w:t>
-      </w:r>
-      <w:r>
-        <w:t>electricity_bill</w:t>
-      </w:r>
-      <w:proofErr w:type="spellEnd"/>
-      <w:r>
-        <w:t xml:space="preserve">, </w:t>
-      </w:r>
-      <w:proofErr w:type="spellStart"/>
-      <w:r>
-        <w:t>total_water_bill,other_expenses</w:t>
-      </w:r>
-      <w:proofErr w:type="spellEnd"/>
-    </w:p>
-    <w:p>
-      <w:pPr>
-        <w:pStyle w:val="ListParagraph"/>
-        <w:numPr>
-          <w:ilvl w:val="0"/>
-          <w:numId w:val="1"/>
-        </w:numPr>
-      </w:pPr>
-      <w:r>
+    </w:p>
+    <w:p>
+      <w:pPr>
+        <w:pStyle w:val="ListParagraph"/>
+        <w:numPr>
+          <w:ilvl w:val="0"/>
+          <w:numId w:val="1"/>
+        </w:numPr>
+        <w:rPr>
+          <w:rStyle w:val="IntenseEmphasis"/>
+        </w:rPr>
+      </w:pPr>
+      <w:r>
+        <w:rPr>
+          <w:rStyle w:val="IntenseEmphasis"/>
+        </w:rPr>
         <w:t>Land load</w:t>
       </w:r>
       <w:r>
+        <w:rPr>
+          <w:rStyle w:val="IntenseEmphasis"/>
+        </w:rPr>
         <w:t xml:space="preserve"> </w:t>
       </w:r>
-      <w:proofErr w:type="spellStart"/>
-      <w:r>
+      <w:r>
+        <w:rPr>
+          <w:rStyle w:val="IntenseEmphasis"/>
+        </w:rPr>
+        <w:t>d</w:t>
+      </w:r>
+      <w:r>
+        <w:rPr>
+          <w:rStyle w:val="IntenseEmphasis"/>
+        </w:rPr>
         <w:t>ocument</w:t>
       </w:r>
       <w:r>
-        <w:t>valut</w:t>
-      </w:r>
-      <w:proofErr w:type="spellEnd"/>
-      <w:r>
+        <w:rPr>
+          <w:rStyle w:val="IntenseEmphasis"/>
+        </w:rPr>
         <w:t xml:space="preserve"> </w:t>
       </w:r>
-    </w:p>
-    <w:p>
-      <w:pPr>
-        <w:pStyle w:val="ListParagraph"/>
-        <w:numPr>
-          <w:ilvl w:val="0"/>
-          <w:numId w:val="1"/>
-        </w:numPr>
-      </w:pPr>
-      <w:r>
+      <w:r>
+        <w:rPr>
+          <w:rStyle w:val="IntenseEmphasis"/>
+        </w:rPr>
+        <w:t>vault</w:t>
+      </w:r>
+      <w:r>
+        <w:rPr>
+          <w:rStyle w:val="IntenseEmphasis"/>
+        </w:rPr>
+        <w:t xml:space="preserve"> </w:t>
+      </w:r>
+    </w:p>
+    <w:p>
+      <w:pPr>
+        <w:pStyle w:val="ListParagraph"/>
+        <w:numPr>
+          <w:ilvl w:val="0"/>
+          <w:numId w:val="1"/>
+        </w:numPr>
+        <w:rPr>
+          <w:rStyle w:val="IntenseEmphasis"/>
+        </w:rPr>
+      </w:pPr>
+      <w:r>
+        <w:rPr>
+          <w:rStyle w:val="IntenseEmphasis"/>
+        </w:rPr>
         <w:t>document title</w:t>
       </w:r>
     </w:p>
@@ -615,8 +1055,14 @@
           <w:ilvl w:val="0"/>
           <w:numId w:val="1"/>
         </w:numPr>
-      </w:pPr>
-      <w:r>
+        <w:rPr>
+          <w:rStyle w:val="IntenseEmphasis"/>
+        </w:rPr>
+      </w:pPr>
+      <w:r>
+        <w:rPr>
+          <w:rStyle w:val="IntenseEmphasis"/>
+        </w:rPr>
         <w:t>document image</w:t>
       </w:r>
     </w:p>
@@ -627,136 +1073,247 @@
           <w:ilvl w:val="0"/>
           <w:numId w:val="1"/>
         </w:numPr>
-      </w:pPr>
-      <w:proofErr w:type="spellStart"/>
-      <w:r>
+        <w:rPr>
+          <w:rStyle w:val="IntenseEmphasis"/>
+        </w:rPr>
+      </w:pPr>
+      <w:r>
+        <w:rPr>
+          <w:rStyle w:val="IntenseEmphasis"/>
+        </w:rPr>
         <w:t>tenent_id</w:t>
       </w:r>
-      <w:proofErr w:type="spellEnd"/>
-    </w:p>
-    <w:p>
-      <w:pPr>
-        <w:pStyle w:val="ListParagraph"/>
-        <w:numPr>
-          <w:ilvl w:val="0"/>
-          <w:numId w:val="1"/>
-        </w:numPr>
-      </w:pPr>
-      <w:proofErr w:type="spellStart"/>
-      <w:r>
-        <w:t>created_at</w:t>
-      </w:r>
-      <w:proofErr w:type="spellEnd"/>
-    </w:p>
-    <w:p>
-      <w:pPr>
-        <w:pStyle w:val="ListParagraph"/>
-        <w:numPr>
-          <w:ilvl w:val="0"/>
-          <w:numId w:val="1"/>
-        </w:numPr>
-      </w:pPr>
-      <w:proofErr w:type="spellStart"/>
-      <w:r>
-        <w:t>updated_at</w:t>
-      </w:r>
-      <w:proofErr w:type="spellEnd"/>
-    </w:p>
-    <w:p>
-      <w:pPr>
-        <w:pStyle w:val="ListParagraph"/>
-        <w:numPr>
-          <w:ilvl w:val="0"/>
-          <w:numId w:val="1"/>
-        </w:numPr>
-      </w:pPr>
-      <w:r>
-        <w:t xml:space="preserve">bill will send to </w:t>
-      </w:r>
-      <w:r>
-        <w:t xml:space="preserve">tenant </w:t>
-      </w:r>
-      <w:r>
-        <w:t>th</w:t>
-      </w:r>
-      <w:r>
-        <w:t>r</w:t>
-      </w:r>
-      <w:r>
-        <w:t>ough email</w:t>
-      </w:r>
-    </w:p>
-    <w:p>
-      <w:pPr>
-        <w:pStyle w:val="ListParagraph"/>
-        <w:numPr>
-          <w:ilvl w:val="0"/>
-          <w:numId w:val="1"/>
-        </w:numPr>
-      </w:pPr>
-      <w:r>
-        <w:t xml:space="preserve">in tenant edit page make </w:t>
-      </w:r>
-      <w:proofErr w:type="spellStart"/>
-      <w:r>
-        <w:t>laravel</w:t>
-      </w:r>
-      <w:proofErr w:type="spellEnd"/>
-      <w:r>
-        <w:t xml:space="preserve"> eloquent html page</w:t>
-      </w:r>
-    </w:p>
-    <w:p>
-      <w:pPr>
-        <w:pStyle w:val="ListParagraph"/>
-        <w:numPr>
-          <w:ilvl w:val="0"/>
-          <w:numId w:val="1"/>
-        </w:numPr>
-      </w:pPr>
-      <w:r>
+    </w:p>
+    <w:p>
+      <w:pPr>
+        <w:pStyle w:val="ListParagraph"/>
+        <w:numPr>
+          <w:ilvl w:val="0"/>
+          <w:numId w:val="1"/>
+        </w:numPr>
+        <w:rPr>
+          <w:rStyle w:val="IntenseEmphasis"/>
+        </w:rPr>
+      </w:pPr>
+      <w:r>
+        <w:rPr>
+          <w:rStyle w:val="IntenseEmphasis"/>
+        </w:rPr>
+        <w:t>created at</w:t>
+      </w:r>
+    </w:p>
+    <w:p>
+      <w:pPr>
+        <w:pStyle w:val="ListParagraph"/>
+        <w:numPr>
+          <w:ilvl w:val="0"/>
+          <w:numId w:val="1"/>
+        </w:numPr>
+        <w:rPr>
+          <w:rStyle w:val="IntenseEmphasis"/>
+        </w:rPr>
+      </w:pPr>
+      <w:r>
+        <w:rPr>
+          <w:rStyle w:val="IntenseEmphasis"/>
+        </w:rPr>
+        <w:t>updated at</w:t>
+      </w:r>
+    </w:p>
+    <w:p>
+      <w:pPr>
+        <w:pStyle w:val="ListParagraph"/>
+        <w:numPr>
+          <w:ilvl w:val="0"/>
+          <w:numId w:val="1"/>
+        </w:numPr>
+        <w:rPr>
+          <w:rStyle w:val="IntenseEmphasis"/>
+        </w:rPr>
+      </w:pPr>
+      <w:r>
+        <w:rPr>
+          <w:rStyle w:val="IntenseEmphasis"/>
+        </w:rPr>
+        <w:t>bill will send to tenant through email</w:t>
+      </w:r>
+    </w:p>
+    <w:p>
+      <w:pPr>
+        <w:pStyle w:val="ListParagraph"/>
+        <w:numPr>
+          <w:ilvl w:val="0"/>
+          <w:numId w:val="1"/>
+        </w:numPr>
+        <w:rPr>
+          <w:rStyle w:val="IntenseEmphasis"/>
+        </w:rPr>
+      </w:pPr>
+      <w:r>
+        <w:rPr>
+          <w:rStyle w:val="IntenseEmphasis"/>
+        </w:rPr>
+        <w:t>in tenant edit page make laravel eloquent html page</w:t>
+      </w:r>
+    </w:p>
+    <w:p>
+      <w:pPr>
+        <w:pStyle w:val="ListParagraph"/>
+        <w:numPr>
+          <w:ilvl w:val="0"/>
+          <w:numId w:val="1"/>
+        </w:numPr>
+        <w:rPr>
+          <w:rStyle w:val="IntenseEmphasis"/>
+        </w:rPr>
+      </w:pPr>
+      <w:r>
+        <w:rPr>
+          <w:rStyle w:val="IntenseEmphasis"/>
+        </w:rPr>
         <w:t xml:space="preserve">tenant search with 3 </w:t>
       </w:r>
-      <w:proofErr w:type="spellStart"/>
-      <w:r>
-        <w:t>saerach</w:t>
-      </w:r>
-      <w:proofErr w:type="spellEnd"/>
-      <w:r>
+      <w:r>
+        <w:rPr>
+          <w:rStyle w:val="IntenseEmphasis"/>
+        </w:rPr>
+        <w:t>search</w:t>
+      </w:r>
+      <w:r>
+        <w:rPr>
+          <w:rStyle w:val="IntenseEmphasis"/>
+        </w:rPr>
         <w:t xml:space="preserve"> </w:t>
       </w:r>
-      <w:proofErr w:type="spellStart"/>
-      <w:r>
-        <w:t>coloumns</w:t>
-      </w:r>
-      <w:proofErr w:type="spellEnd"/>
-    </w:p>
-    <w:p>
-      <w:pPr>
-        <w:pStyle w:val="ListParagraph"/>
-        <w:numPr>
-          <w:ilvl w:val="0"/>
-          <w:numId w:val="1"/>
-        </w:numPr>
-      </w:pPr>
-      <w:r>
-        <w:t>Bill list should show default current Month</w:t>
-      </w:r>
-      <w:r>
-        <w:t xml:space="preserve"> - </w:t>
-      </w:r>
-    </w:p>
-    <w:p>
-      <w:pPr>
-        <w:pStyle w:val="ListParagraph"/>
-        <w:numPr>
-          <w:ilvl w:val="0"/>
-          <w:numId w:val="1"/>
-        </w:numPr>
-      </w:pPr>
-    </w:p>
-    <w:p/>
-    <w:p/>
+      <w:r>
+        <w:rPr>
+          <w:rStyle w:val="IntenseEmphasis"/>
+        </w:rPr>
+        <w:t>columns</w:t>
+      </w:r>
+    </w:p>
+    <w:p>
+      <w:pPr>
+        <w:pStyle w:val="ListParagraph"/>
+        <w:numPr>
+          <w:ilvl w:val="0"/>
+          <w:numId w:val="1"/>
+        </w:numPr>
+        <w:rPr>
+          <w:rStyle w:val="IntenseEmphasis"/>
+        </w:rPr>
+      </w:pPr>
+      <w:r>
+        <w:rPr>
+          <w:rStyle w:val="IntenseEmphasis"/>
+        </w:rPr>
+        <w:t xml:space="preserve">Bill list should show default current Month - </w:t>
+      </w:r>
+    </w:p>
+    <w:p>
+      <w:pPr>
+        <w:pStyle w:val="ListParagraph"/>
+        <w:numPr>
+          <w:ilvl w:val="0"/>
+          <w:numId w:val="1"/>
+        </w:numPr>
+        <w:rPr>
+          <w:rStyle w:val="IntenseEmphasis"/>
+        </w:rPr>
+      </w:pPr>
+      <w:r>
+        <w:rPr>
+          <w:rStyle w:val="IntenseEmphasis"/>
+        </w:rPr>
+        <w:t>Change the rou</w:t>
+      </w:r>
+      <w:r>
+        <w:rPr>
+          <w:rStyle w:val="IntenseEmphasis"/>
+        </w:rPr>
+        <w:t>te name according to their works</w:t>
+      </w:r>
+      <w:r>
+        <w:rPr>
+          <w:rStyle w:val="IntenseEmphasis"/>
+        </w:rPr>
+        <w:t xml:space="preserve"> in web.php</w:t>
+      </w:r>
+    </w:p>
+    <w:p>
+      <w:pPr>
+        <w:pStyle w:val="ListParagraph"/>
+        <w:numPr>
+          <w:ilvl w:val="0"/>
+          <w:numId w:val="1"/>
+        </w:numPr>
+        <w:rPr>
+          <w:rStyle w:val="IntenseEmphasis"/>
+        </w:rPr>
+      </w:pPr>
+      <w:r>
+        <w:rPr>
+          <w:rStyle w:val="IntenseEmphasis"/>
+        </w:rPr>
+        <w:t xml:space="preserve">Rename the all blade file </w:t>
+      </w:r>
+    </w:p>
+    <w:p>
+      <w:pPr>
+        <w:pStyle w:val="ListParagraph"/>
+        <w:numPr>
+          <w:ilvl w:val="0"/>
+          <w:numId w:val="1"/>
+        </w:numPr>
+        <w:rPr>
+          <w:rStyle w:val="IntenseEmphasis"/>
+        </w:rPr>
+      </w:pPr>
+      <w:r>
+        <w:rPr>
+          <w:rStyle w:val="IntenseEmphasis"/>
+        </w:rPr>
+        <w:t>Give full name in new bill page in name coloumn drop down list</w:t>
+      </w:r>
+    </w:p>
+    <w:p>
+      <w:pPr>
+        <w:pStyle w:val="ListParagraph"/>
+        <w:numPr>
+          <w:ilvl w:val="0"/>
+          <w:numId w:val="1"/>
+        </w:numPr>
+        <w:rPr>
+          <w:rStyle w:val="IntenseEmphasis"/>
+        </w:rPr>
+      </w:pPr>
+      <w:r>
+        <w:rPr>
+          <w:rStyle w:val="IntenseEmphasis"/>
+        </w:rPr>
+        <w:t>Change icons accrodin to their name in dashboard boxes</w:t>
+      </w:r>
+      <w:r>
+        <w:rPr>
+          <w:rStyle w:val="IntenseEmphasis"/>
+        </w:rPr>
+        <w:t xml:space="preserve"> in the backgorund</w:t>
+      </w:r>
+    </w:p>
+    <w:p>
+      <w:pPr>
+        <w:rPr>
+          <w:rStyle w:val="IntenseEmphasis"/>
+        </w:rPr>
+      </w:pPr>
+    </w:p>
+    <w:p>
+      <w:pPr>
+        <w:rPr>
+          <w:rStyle w:val="IntenseEmphasis"/>
+        </w:rPr>
+      </w:pPr>
+    </w:p>
     <w:sectPr>
       <w:pgSz w:w="11906" w:h="16838"/>
       <w:pgMar w:top="1440" w:right="1440" w:bottom="1440" w:left="1440" w:header="708" w:footer="708" w:gutter="0"/>
@@ -1266,6 +1823,31 @@
       <w:contextualSpacing/>
     </w:pPr>
   </w:style>
+  <w:style w:type="character" w:styleId="Strong">
+    <w:name w:val="Strong"/>
+    <w:basedOn w:val="DefaultParagraphFont"/>
+    <w:uiPriority w:val="22"/>
+    <w:qFormat/>
+    <w:rsid w:val="00A34325"/>
+    <w:rPr>
+      <w:b/>
+      <w:bCs/>
+    </w:rPr>
+  </w:style>
+  <w:style w:type="character" w:styleId="IntenseEmphasis">
+    <w:name w:val="Intense Emphasis"/>
+    <w:basedOn w:val="DefaultParagraphFont"/>
+    <w:uiPriority w:val="21"/>
+    <w:qFormat/>
+    <w:rsid w:val="00A34325"/>
+    <w:rPr>
+      <w:b/>
+      <w:bCs/>
+      <w:i/>
+      <w:iCs/>
+      <w:color w:val="4F81BD" w:themeColor="accent1"/>
+    </w:rPr>
+  </w:style>
 </w:styles>
 </file>
 
@@ -1466,6 +2048,31 @@
       <w:ind w:left="720"/>
       <w:contextualSpacing/>
     </w:pPr>
+  </w:style>
+  <w:style w:type="character" w:styleId="Strong">
+    <w:name w:val="Strong"/>
+    <w:basedOn w:val="DefaultParagraphFont"/>
+    <w:uiPriority w:val="22"/>
+    <w:qFormat/>
+    <w:rsid w:val="00A34325"/>
+    <w:rPr>
+      <w:b/>
+      <w:bCs/>
+    </w:rPr>
+  </w:style>
+  <w:style w:type="character" w:styleId="IntenseEmphasis">
+    <w:name w:val="Intense Emphasis"/>
+    <w:basedOn w:val="DefaultParagraphFont"/>
+    <w:uiPriority w:val="21"/>
+    <w:qFormat/>
+    <w:rsid w:val="00A34325"/>
+    <w:rPr>
+      <w:b/>
+      <w:bCs/>
+      <w:i/>
+      <w:iCs/>
+      <w:color w:val="4F81BD" w:themeColor="accent1"/>
+    </w:rPr>
   </w:style>
 </w:styles>
 </file>

</xml_diff>

<commit_message>
sending bills in mail of tenants
</commit_message>
<xml_diff>
--- a/rent_management.docx
+++ b/rent_management.docx
@@ -973,170 +973,170 @@
         </w:rPr>
         <w:t xml:space="preserve"> - done</w:t>
       </w:r>
+    </w:p>
+    <w:p>
+      <w:pPr>
+        <w:pStyle w:val="ListParagraph"/>
+        <w:numPr>
+          <w:ilvl w:val="0"/>
+          <w:numId w:val="1"/>
+        </w:numPr>
+        <w:rPr>
+          <w:rStyle w:val="IntenseEmphasis"/>
+        </w:rPr>
+      </w:pPr>
+      <w:r>
+        <w:rPr>
+          <w:rStyle w:val="IntenseEmphasis"/>
+        </w:rPr>
+        <w:t>Land load</w:t>
+      </w:r>
+      <w:r>
+        <w:rPr>
+          <w:rStyle w:val="IntenseEmphasis"/>
+        </w:rPr>
+        <w:t xml:space="preserve"> </w:t>
+      </w:r>
+      <w:r>
+        <w:rPr>
+          <w:rStyle w:val="IntenseEmphasis"/>
+        </w:rPr>
+        <w:t>d</w:t>
+      </w:r>
+      <w:r>
+        <w:rPr>
+          <w:rStyle w:val="IntenseEmphasis"/>
+        </w:rPr>
+        <w:t>ocument</w:t>
+      </w:r>
+      <w:r>
+        <w:rPr>
+          <w:rStyle w:val="IntenseEmphasis"/>
+        </w:rPr>
+        <w:t xml:space="preserve"> </w:t>
+      </w:r>
+      <w:r>
+        <w:rPr>
+          <w:rStyle w:val="IntenseEmphasis"/>
+        </w:rPr>
+        <w:t>wallet</w:t>
+      </w:r>
+    </w:p>
+    <w:p>
+      <w:pPr>
+        <w:pStyle w:val="ListParagraph"/>
+        <w:numPr>
+          <w:ilvl w:val="0"/>
+          <w:numId w:val="1"/>
+        </w:numPr>
+        <w:rPr>
+          <w:rStyle w:val="IntenseEmphasis"/>
+        </w:rPr>
+      </w:pPr>
+      <w:r>
+        <w:rPr>
+          <w:rStyle w:val="IntenseEmphasis"/>
+        </w:rPr>
+        <w:t>document title</w:t>
+      </w:r>
+    </w:p>
+    <w:p>
+      <w:pPr>
+        <w:pStyle w:val="ListParagraph"/>
+        <w:numPr>
+          <w:ilvl w:val="0"/>
+          <w:numId w:val="1"/>
+        </w:numPr>
+        <w:rPr>
+          <w:rStyle w:val="IntenseEmphasis"/>
+        </w:rPr>
+      </w:pPr>
+      <w:r>
+        <w:rPr>
+          <w:rStyle w:val="IntenseEmphasis"/>
+        </w:rPr>
+        <w:t>document image</w:t>
+      </w:r>
+    </w:p>
+    <w:p>
+      <w:pPr>
+        <w:pStyle w:val="ListParagraph"/>
+        <w:numPr>
+          <w:ilvl w:val="0"/>
+          <w:numId w:val="1"/>
+        </w:numPr>
+        <w:rPr>
+          <w:rStyle w:val="IntenseEmphasis"/>
+        </w:rPr>
+      </w:pPr>
+      <w:r>
+        <w:rPr>
+          <w:rStyle w:val="IntenseEmphasis"/>
+        </w:rPr>
+        <w:t>tenent_id</w:t>
+      </w:r>
+    </w:p>
+    <w:p>
+      <w:pPr>
+        <w:pStyle w:val="ListParagraph"/>
+        <w:numPr>
+          <w:ilvl w:val="0"/>
+          <w:numId w:val="1"/>
+        </w:numPr>
+        <w:rPr>
+          <w:rStyle w:val="IntenseEmphasis"/>
+        </w:rPr>
+      </w:pPr>
+      <w:r>
+        <w:rPr>
+          <w:rStyle w:val="IntenseEmphasis"/>
+        </w:rPr>
+        <w:t>created at</w:t>
+      </w:r>
+    </w:p>
+    <w:p>
+      <w:pPr>
+        <w:pStyle w:val="ListParagraph"/>
+        <w:numPr>
+          <w:ilvl w:val="0"/>
+          <w:numId w:val="1"/>
+        </w:numPr>
+        <w:rPr>
+          <w:rStyle w:val="IntenseEmphasis"/>
+        </w:rPr>
+      </w:pPr>
+      <w:r>
+        <w:rPr>
+          <w:rStyle w:val="IntenseEmphasis"/>
+        </w:rPr>
+        <w:t>updated at</w:t>
+      </w:r>
+    </w:p>
+    <w:p>
+      <w:pPr>
+        <w:pStyle w:val="ListParagraph"/>
+        <w:numPr>
+          <w:ilvl w:val="0"/>
+          <w:numId w:val="1"/>
+        </w:numPr>
+        <w:rPr>
+          <w:rStyle w:val="IntenseEmphasis"/>
+        </w:rPr>
+      </w:pPr>
+      <w:r>
+        <w:rPr>
+          <w:rStyle w:val="IntenseEmphasis"/>
+        </w:rPr>
+        <w:t>bill will send to tenant through email</w:t>
+      </w:r>
+      <w:r>
+        <w:rPr>
+          <w:rStyle w:val="IntenseEmphasis"/>
+        </w:rPr>
+        <w:t xml:space="preserve"> – 11.00</w:t>
+      </w:r>
       <w:bookmarkStart w:id="0" w:name="_GoBack"/>
       <w:bookmarkEnd w:id="0"/>
-    </w:p>
-    <w:p>
-      <w:pPr>
-        <w:pStyle w:val="ListParagraph"/>
-        <w:numPr>
-          <w:ilvl w:val="0"/>
-          <w:numId w:val="1"/>
-        </w:numPr>
-        <w:rPr>
-          <w:rStyle w:val="IntenseEmphasis"/>
-        </w:rPr>
-      </w:pPr>
-      <w:r>
-        <w:rPr>
-          <w:rStyle w:val="IntenseEmphasis"/>
-        </w:rPr>
-        <w:t>Land load</w:t>
-      </w:r>
-      <w:r>
-        <w:rPr>
-          <w:rStyle w:val="IntenseEmphasis"/>
-        </w:rPr>
-        <w:t xml:space="preserve"> </w:t>
-      </w:r>
-      <w:r>
-        <w:rPr>
-          <w:rStyle w:val="IntenseEmphasis"/>
-        </w:rPr>
-        <w:t>d</w:t>
-      </w:r>
-      <w:r>
-        <w:rPr>
-          <w:rStyle w:val="IntenseEmphasis"/>
-        </w:rPr>
-        <w:t>ocument</w:t>
-      </w:r>
-      <w:r>
-        <w:rPr>
-          <w:rStyle w:val="IntenseEmphasis"/>
-        </w:rPr>
-        <w:t xml:space="preserve"> </w:t>
-      </w:r>
-      <w:r>
-        <w:rPr>
-          <w:rStyle w:val="IntenseEmphasis"/>
-        </w:rPr>
-        <w:t>vault</w:t>
-      </w:r>
-      <w:r>
-        <w:rPr>
-          <w:rStyle w:val="IntenseEmphasis"/>
-        </w:rPr>
-        <w:t xml:space="preserve"> </w:t>
-      </w:r>
-    </w:p>
-    <w:p>
-      <w:pPr>
-        <w:pStyle w:val="ListParagraph"/>
-        <w:numPr>
-          <w:ilvl w:val="0"/>
-          <w:numId w:val="1"/>
-        </w:numPr>
-        <w:rPr>
-          <w:rStyle w:val="IntenseEmphasis"/>
-        </w:rPr>
-      </w:pPr>
-      <w:r>
-        <w:rPr>
-          <w:rStyle w:val="IntenseEmphasis"/>
-        </w:rPr>
-        <w:t>document title</w:t>
-      </w:r>
-    </w:p>
-    <w:p>
-      <w:pPr>
-        <w:pStyle w:val="ListParagraph"/>
-        <w:numPr>
-          <w:ilvl w:val="0"/>
-          <w:numId w:val="1"/>
-        </w:numPr>
-        <w:rPr>
-          <w:rStyle w:val="IntenseEmphasis"/>
-        </w:rPr>
-      </w:pPr>
-      <w:r>
-        <w:rPr>
-          <w:rStyle w:val="IntenseEmphasis"/>
-        </w:rPr>
-        <w:t>document image</w:t>
-      </w:r>
-    </w:p>
-    <w:p>
-      <w:pPr>
-        <w:pStyle w:val="ListParagraph"/>
-        <w:numPr>
-          <w:ilvl w:val="0"/>
-          <w:numId w:val="1"/>
-        </w:numPr>
-        <w:rPr>
-          <w:rStyle w:val="IntenseEmphasis"/>
-        </w:rPr>
-      </w:pPr>
-      <w:r>
-        <w:rPr>
-          <w:rStyle w:val="IntenseEmphasis"/>
-        </w:rPr>
-        <w:t>tenent_id</w:t>
-      </w:r>
-    </w:p>
-    <w:p>
-      <w:pPr>
-        <w:pStyle w:val="ListParagraph"/>
-        <w:numPr>
-          <w:ilvl w:val="0"/>
-          <w:numId w:val="1"/>
-        </w:numPr>
-        <w:rPr>
-          <w:rStyle w:val="IntenseEmphasis"/>
-        </w:rPr>
-      </w:pPr>
-      <w:r>
-        <w:rPr>
-          <w:rStyle w:val="IntenseEmphasis"/>
-        </w:rPr>
-        <w:t>created at</w:t>
-      </w:r>
-    </w:p>
-    <w:p>
-      <w:pPr>
-        <w:pStyle w:val="ListParagraph"/>
-        <w:numPr>
-          <w:ilvl w:val="0"/>
-          <w:numId w:val="1"/>
-        </w:numPr>
-        <w:rPr>
-          <w:rStyle w:val="IntenseEmphasis"/>
-        </w:rPr>
-      </w:pPr>
-      <w:r>
-        <w:rPr>
-          <w:rStyle w:val="IntenseEmphasis"/>
-        </w:rPr>
-        <w:t>updated at</w:t>
-      </w:r>
-    </w:p>
-    <w:p>
-      <w:pPr>
-        <w:pStyle w:val="ListParagraph"/>
-        <w:numPr>
-          <w:ilvl w:val="0"/>
-          <w:numId w:val="1"/>
-        </w:numPr>
-        <w:rPr>
-          <w:rStyle w:val="IntenseEmphasis"/>
-        </w:rPr>
-      </w:pPr>
-      <w:r>
-        <w:rPr>
-          <w:rStyle w:val="IntenseEmphasis"/>
-        </w:rPr>
-        <w:t>bill will send to tenant through email</w:t>
-      </w:r>
     </w:p>
     <w:p>
       <w:pPr>

</xml_diff>

<commit_message>
show images in different places
</commit_message>
<xml_diff>
--- a/rent_management.docx
+++ b/rent_management.docx
@@ -2687,14 +2687,12 @@
         <w:rPr>
           <w:rStyle w:val="Strong"/>
           <w:sz w:val="24"/>
-          <w:highlight w:val="yellow"/>
-        </w:rPr>
-      </w:pPr>
-      <w:r>
-        <w:rPr>
-          <w:rStyle w:val="Strong"/>
-          <w:sz w:val="24"/>
-          <w:highlight w:val="yellow"/>
+        </w:rPr>
+      </w:pPr>
+      <w:r>
+        <w:rPr>
+          <w:rStyle w:val="Strong"/>
+          <w:sz w:val="24"/>
         </w:rPr>
         <w:t xml:space="preserve">Undefined </w:t>
       </w:r>
@@ -2702,7 +2700,6 @@
         <w:rPr>
           <w:rStyle w:val="Strong"/>
           <w:sz w:val="24"/>
-          <w:highlight w:val="yellow"/>
         </w:rPr>
         <w:t>variables</w:t>
       </w:r>
@@ -2710,63 +2707,611 @@
         <w:rPr>
           <w:rStyle w:val="Strong"/>
           <w:sz w:val="24"/>
-          <w:highlight w:val="yellow"/>
-        </w:rPr>
-        <w:t xml:space="preserve"> images in edit tenant page- PENDING</w:t>
-      </w:r>
-      <w:r>
-        <w:rPr>
-          <w:rStyle w:val="Strong"/>
-          <w:sz w:val="24"/>
-          <w:highlight w:val="yellow"/>
-        </w:rPr>
-        <w:t xml:space="preserve"> – 18.05 - </w:t>
-      </w:r>
+        </w:rPr>
+        <w:t xml:space="preserve"> images in edit tenant page-</w:t>
+      </w:r>
+      <w:r>
+        <w:rPr>
+          <w:rStyle w:val="Strong"/>
+          <w:sz w:val="24"/>
+        </w:rPr>
+        <w:t xml:space="preserve"> 18.05 </w:t>
+      </w:r>
+      <w:r>
+        <w:rPr>
+          <w:rStyle w:val="Strong"/>
+          <w:sz w:val="24"/>
+        </w:rPr>
+        <w:t>–</w:t>
+      </w:r>
+      <w:r>
+        <w:rPr>
+          <w:rStyle w:val="Strong"/>
+          <w:sz w:val="24"/>
+        </w:rPr>
+        <w:t xml:space="preserve"> </w:t>
+      </w:r>
+      <w:r>
+        <w:rPr>
+          <w:rStyle w:val="Strong"/>
+          <w:sz w:val="24"/>
+        </w:rPr>
+        <w:t>11.34</w:t>
+      </w:r>
+      <w:r>
+        <w:rPr>
+          <w:rStyle w:val="Strong"/>
+          <w:sz w:val="24"/>
+        </w:rPr>
+        <w:t xml:space="preserve"> - done</w:t>
+      </w:r>
+    </w:p>
+    <w:p>
+      <w:pPr>
+        <w:pStyle w:val="ListParagraph"/>
+        <w:numPr>
+          <w:ilvl w:val="0"/>
+          <w:numId w:val="1"/>
+        </w:numPr>
+        <w:rPr>
+          <w:rStyle w:val="Strong"/>
+          <w:sz w:val="24"/>
+        </w:rPr>
+      </w:pPr>
+      <w:r>
+        <w:rPr>
+          <w:rStyle w:val="Strong"/>
+          <w:sz w:val="24"/>
+        </w:rPr>
+        <w:t>Give full name in new bill page in name columns drop down list – 13.21 – 13.42 (pending)</w:t>
+      </w:r>
+    </w:p>
+    <w:p>
+      <w:pPr>
+        <w:pStyle w:val="ListParagraph"/>
+        <w:numPr>
+          <w:ilvl w:val="0"/>
+          <w:numId w:val="1"/>
+        </w:numPr>
+        <w:rPr>
+          <w:rStyle w:val="Strong"/>
+          <w:sz w:val="24"/>
+        </w:rPr>
+      </w:pPr>
+      <w:r>
+        <w:rPr>
+          <w:rStyle w:val="Strong"/>
+          <w:sz w:val="24"/>
+        </w:rPr>
+        <w:t xml:space="preserve">In Profile page – put image size same for all images – </w:t>
+      </w:r>
+      <w:r>
+        <w:rPr>
+          <w:rStyle w:val="Strong"/>
+          <w:sz w:val="24"/>
+        </w:rPr>
+        <w:t>done</w:t>
+      </w:r>
+    </w:p>
+    <w:p>
+      <w:pPr>
+        <w:pStyle w:val="ListParagraph"/>
+        <w:numPr>
+          <w:ilvl w:val="0"/>
+          <w:numId w:val="1"/>
+        </w:numPr>
+        <w:rPr>
+          <w:rStyle w:val="Strong"/>
+          <w:sz w:val="24"/>
+        </w:rPr>
+      </w:pPr>
+      <w:r>
+        <w:rPr>
+          <w:rStyle w:val="Strong"/>
+          <w:sz w:val="24"/>
+        </w:rPr>
+        <w:t>Make landlord expenses lists</w:t>
+      </w:r>
+      <w:r>
+        <w:rPr>
+          <w:rStyle w:val="Strong"/>
+          <w:sz w:val="24"/>
+        </w:rPr>
+        <w:t xml:space="preserve"> - done</w:t>
+      </w:r>
+    </w:p>
+    <w:p>
+      <w:pPr>
+        <w:pStyle w:val="ListParagraph"/>
+        <w:numPr>
+          <w:ilvl w:val="0"/>
+          <w:numId w:val="1"/>
+        </w:numPr>
+        <w:rPr>
+          <w:rStyle w:val="Strong"/>
+          <w:sz w:val="24"/>
+        </w:rPr>
+      </w:pPr>
+      <w:r>
+        <w:rPr>
+          <w:rStyle w:val="Strong"/>
+          <w:sz w:val="24"/>
+        </w:rPr>
+        <w:t>confirmation before delete</w:t>
+      </w:r>
+      <w:r>
+        <w:rPr>
+          <w:rStyle w:val="Strong"/>
+          <w:sz w:val="24"/>
+        </w:rPr>
+        <w:t xml:space="preserve"> </w:t>
+      </w:r>
+      <w:r>
+        <w:rPr>
+          <w:rStyle w:val="Strong"/>
+          <w:sz w:val="24"/>
+        </w:rPr>
+        <w:t>on all page</w:t>
+      </w:r>
+      <w:r>
+        <w:rPr>
+          <w:rStyle w:val="Strong"/>
+          <w:sz w:val="24"/>
+        </w:rPr>
+        <w:t xml:space="preserve">– 14.24 </w:t>
+      </w:r>
+      <w:r>
+        <w:rPr>
+          <w:rStyle w:val="Strong"/>
+          <w:sz w:val="24"/>
+        </w:rPr>
+        <w:t>–</w:t>
+      </w:r>
+      <w:r>
+        <w:rPr>
+          <w:rStyle w:val="Strong"/>
+          <w:sz w:val="24"/>
+        </w:rPr>
+        <w:t xml:space="preserve"> </w:t>
+      </w:r>
+      <w:r>
+        <w:rPr>
+          <w:rStyle w:val="Strong"/>
+          <w:sz w:val="24"/>
+        </w:rPr>
+        <w:t>15.</w:t>
+      </w:r>
+      <w:r>
+        <w:rPr>
+          <w:rStyle w:val="Strong"/>
+          <w:sz w:val="24"/>
+        </w:rPr>
+        <w:t>44</w:t>
+      </w:r>
+    </w:p>
+    <w:p>
+      <w:pPr>
+        <w:pStyle w:val="ListParagraph"/>
+        <w:numPr>
+          <w:ilvl w:val="0"/>
+          <w:numId w:val="1"/>
+        </w:numPr>
+        <w:rPr>
+          <w:rStyle w:val="Strong"/>
+          <w:sz w:val="24"/>
+        </w:rPr>
+      </w:pPr>
+      <w:r>
+        <w:rPr>
+          <w:rStyle w:val="Strong"/>
+          <w:sz w:val="24"/>
+        </w:rPr>
+        <w:t>show active page in sidebar options</w:t>
+      </w:r>
+      <w:r>
+        <w:rPr>
+          <w:rStyle w:val="Strong"/>
+          <w:sz w:val="24"/>
+        </w:rPr>
+        <w:t xml:space="preserve"> </w:t>
+      </w:r>
+      <w:r>
+        <w:rPr>
+          <w:rStyle w:val="Strong"/>
+          <w:sz w:val="24"/>
+        </w:rPr>
+        <w:t>–</w:t>
+      </w:r>
+      <w:r>
+        <w:rPr>
+          <w:rStyle w:val="Strong"/>
+          <w:sz w:val="24"/>
+        </w:rPr>
+        <w:t xml:space="preserve"> </w:t>
+      </w:r>
+      <w:r>
+        <w:rPr>
+          <w:rStyle w:val="Strong"/>
+          <w:sz w:val="24"/>
+        </w:rPr>
+        <w:t>15.44</w:t>
+      </w:r>
+      <w:r>
+        <w:rPr>
+          <w:rStyle w:val="Strong"/>
+          <w:sz w:val="24"/>
+        </w:rPr>
+        <w:t xml:space="preserve"> </w:t>
+      </w:r>
+      <w:r>
+        <w:rPr>
+          <w:rStyle w:val="Strong"/>
+          <w:sz w:val="24"/>
+        </w:rPr>
+        <w:t>–</w:t>
+      </w:r>
+      <w:r>
+        <w:rPr>
+          <w:rStyle w:val="Strong"/>
+          <w:sz w:val="24"/>
+        </w:rPr>
+        <w:t xml:space="preserve"> </w:t>
+      </w:r>
+      <w:r>
+        <w:rPr>
+          <w:rStyle w:val="Strong"/>
+          <w:sz w:val="24"/>
+        </w:rPr>
+        <w:t>16.19</w:t>
+      </w:r>
+    </w:p>
+    <w:p>
+      <w:pPr>
+        <w:pStyle w:val="ListParagraph"/>
+        <w:numPr>
+          <w:ilvl w:val="0"/>
+          <w:numId w:val="1"/>
+        </w:numPr>
+        <w:rPr>
+          <w:rStyle w:val="Strong"/>
+          <w:sz w:val="24"/>
+        </w:rPr>
+      </w:pPr>
+      <w:r>
+        <w:rPr>
+          <w:rStyle w:val="Strong"/>
+          <w:sz w:val="24"/>
+        </w:rPr>
+        <w:t>in edit pages show last value even in drop down list menus</w:t>
+      </w:r>
+      <w:r>
+        <w:rPr>
+          <w:rStyle w:val="Strong"/>
+          <w:sz w:val="24"/>
+        </w:rPr>
+        <w:t xml:space="preserve"> – 16.19 </w:t>
+      </w:r>
+      <w:r>
+        <w:rPr>
+          <w:rStyle w:val="Strong"/>
+          <w:sz w:val="24"/>
+        </w:rPr>
+        <w:t>–</w:t>
+      </w:r>
+      <w:r>
+        <w:rPr>
+          <w:rStyle w:val="Strong"/>
+          <w:sz w:val="24"/>
+        </w:rPr>
+        <w:t xml:space="preserve"> </w:t>
+      </w:r>
+    </w:p>
+    <w:p>
+      <w:pPr>
+        <w:pStyle w:val="ListParagraph"/>
+        <w:numPr>
+          <w:ilvl w:val="0"/>
+          <w:numId w:val="1"/>
+        </w:numPr>
+        <w:rPr>
+          <w:rStyle w:val="Strong"/>
+          <w:sz w:val="24"/>
+        </w:rPr>
+      </w:pPr>
+      <w:r>
+        <w:rPr>
+          <w:rStyle w:val="Strong"/>
+          <w:sz w:val="24"/>
+        </w:rPr>
+        <w:t xml:space="preserve">when I click on back button success message appear in </w:t>
+      </w:r>
+      <w:r>
+        <w:rPr>
+          <w:rStyle w:val="Strong"/>
+          <w:sz w:val="24"/>
+        </w:rPr>
+        <w:t>laravel</w:t>
+      </w:r>
+      <w:r>
+        <w:rPr>
+          <w:rStyle w:val="Strong"/>
+          <w:sz w:val="24"/>
+        </w:rPr>
+        <w:t xml:space="preserve"> </w:t>
+      </w:r>
+    </w:p>
+    <w:p>
+      <w:pPr>
+        <w:pStyle w:val="ListParagraph"/>
+        <w:numPr>
+          <w:ilvl w:val="0"/>
+          <w:numId w:val="1"/>
+        </w:numPr>
+        <w:rPr>
+          <w:rStyle w:val="Strong"/>
+          <w:sz w:val="24"/>
+        </w:rPr>
+      </w:pPr>
+      <w:r>
+        <w:rPr>
+          <w:rStyle w:val="Strong"/>
+          <w:sz w:val="24"/>
+        </w:rPr>
+        <w:t>user image show</w:t>
+      </w:r>
+      <w:r>
+        <w:rPr>
+          <w:rStyle w:val="Strong"/>
+          <w:sz w:val="24"/>
+        </w:rPr>
+        <w:t xml:space="preserve"> </w:t>
+      </w:r>
+      <w:r>
+        <w:rPr>
+          <w:rStyle w:val="Strong"/>
+          <w:sz w:val="24"/>
+        </w:rPr>
+        <w:t>in different palces</w:t>
+      </w:r>
+      <w:r>
+        <w:rPr>
+          <w:rStyle w:val="Strong"/>
+          <w:sz w:val="24"/>
+        </w:rPr>
+        <w:t xml:space="preserve">- </w:t>
+      </w:r>
+      <w:r>
+        <w:rPr>
+          <w:rStyle w:val="Strong"/>
+          <w:sz w:val="24"/>
+        </w:rPr>
+        <w:t>done</w:t>
+      </w:r>
+    </w:p>
+    <w:p>
+      <w:pPr>
+        <w:pStyle w:val="ListParagraph"/>
+        <w:numPr>
+          <w:ilvl w:val="0"/>
+          <w:numId w:val="1"/>
+        </w:numPr>
+        <w:rPr>
+          <w:rStyle w:val="Strong"/>
+          <w:sz w:val="24"/>
+        </w:rPr>
+      </w:pPr>
+      <w:r>
+        <w:rPr>
+          <w:rStyle w:val="Strong"/>
+          <w:sz w:val="24"/>
+        </w:rPr>
+        <w:t>give fix size for users images</w:t>
+      </w:r>
+      <w:r>
+        <w:rPr>
+          <w:rStyle w:val="Strong"/>
+          <w:sz w:val="24"/>
+        </w:rPr>
+        <w:t xml:space="preserve"> - done</w:t>
+      </w:r>
+    </w:p>
+    <w:p>
+      <w:pPr>
+        <w:pStyle w:val="ListParagraph"/>
+        <w:numPr>
+          <w:ilvl w:val="0"/>
+          <w:numId w:val="1"/>
+        </w:numPr>
+        <w:rPr>
+          <w:rStyle w:val="Strong"/>
+          <w:sz w:val="24"/>
+        </w:rPr>
+      </w:pPr>
+      <w:r>
+        <w:rPr>
+          <w:rStyle w:val="Strong"/>
+          <w:sz w:val="24"/>
+        </w:rPr>
+        <w:t xml:space="preserve">in edit old value show of image </w:t>
+      </w:r>
+      <w:r>
+        <w:rPr>
+          <w:rStyle w:val="Strong"/>
+          <w:sz w:val="24"/>
+        </w:rPr>
+        <w:t>–</w:t>
+      </w:r>
+      <w:r>
+        <w:rPr>
+          <w:rStyle w:val="Strong"/>
+          <w:sz w:val="24"/>
+        </w:rPr>
+        <w:t xml:space="preserve"> pending</w:t>
+      </w:r>
+    </w:p>
+    <w:p>
+      <w:pPr>
+        <w:pStyle w:val="ListParagraph"/>
+        <w:numPr>
+          <w:ilvl w:val="0"/>
+          <w:numId w:val="1"/>
+        </w:numPr>
+        <w:rPr>
+          <w:rStyle w:val="Strong"/>
+          <w:sz w:val="24"/>
+        </w:rPr>
+      </w:pPr>
+      <w:r>
+        <w:rPr>
+          <w:rStyle w:val="Strong"/>
+          <w:sz w:val="24"/>
+        </w:rPr>
+        <w:t xml:space="preserve">active page show when click on menu </w:t>
+      </w:r>
+      <w:r>
+        <w:rPr>
+          <w:rStyle w:val="Strong"/>
+          <w:sz w:val="24"/>
+        </w:rPr>
+        <w:t>–</w:t>
+      </w:r>
+      <w:r>
+        <w:rPr>
+          <w:rStyle w:val="Strong"/>
+          <w:sz w:val="24"/>
+        </w:rPr>
+        <w:t xml:space="preserve"> pending</w:t>
+      </w:r>
+    </w:p>
+    <w:p>
+      <w:pPr>
+        <w:pStyle w:val="ListParagraph"/>
+        <w:numPr>
+          <w:ilvl w:val="0"/>
+          <w:numId w:val="1"/>
+        </w:numPr>
+        <w:rPr>
+          <w:rStyle w:val="Strong"/>
+          <w:sz w:val="24"/>
+        </w:rPr>
+      </w:pPr>
+      <w:r>
+        <w:rPr>
+          <w:rStyle w:val="Strong"/>
+          <w:sz w:val="24"/>
+        </w:rPr>
+        <w:t xml:space="preserve">update image in tenant list </w:t>
+      </w:r>
+      <w:r>
+        <w:rPr>
+          <w:rStyle w:val="Strong"/>
+          <w:sz w:val="24"/>
+        </w:rPr>
+        <w:t>–</w:t>
+      </w:r>
+      <w:r>
+        <w:rPr>
+          <w:rStyle w:val="Strong"/>
+          <w:sz w:val="24"/>
+        </w:rPr>
+        <w:t xml:space="preserve"> pending</w:t>
+      </w:r>
+    </w:p>
+    <w:p>
+      <w:pPr>
+        <w:pStyle w:val="ListParagraph"/>
+        <w:numPr>
+          <w:ilvl w:val="0"/>
+          <w:numId w:val="1"/>
+        </w:numPr>
+        <w:rPr>
+          <w:rStyle w:val="Strong"/>
+          <w:sz w:val="24"/>
+        </w:rPr>
+      </w:pPr>
+      <w:r>
+        <w:rPr>
+          <w:rStyle w:val="Strong"/>
+          <w:sz w:val="24"/>
+        </w:rPr>
+        <w:t>null room show in tenant list</w:t>
+      </w:r>
+    </w:p>
+    <w:p>
+      <w:pPr>
+        <w:pStyle w:val="ListParagraph"/>
+        <w:numPr>
+          <w:ilvl w:val="0"/>
+          <w:numId w:val="1"/>
+        </w:numPr>
+        <w:rPr>
+          <w:rStyle w:val="Strong"/>
+          <w:sz w:val="24"/>
+        </w:rPr>
+      </w:pPr>
+      <w:r>
+        <w:rPr>
+          <w:rStyle w:val="Strong"/>
+          <w:sz w:val="24"/>
+        </w:rPr>
+        <w:t>I</w:t>
+      </w:r>
+      <w:r>
+        <w:rPr>
+          <w:rStyle w:val="Strong"/>
+          <w:sz w:val="24"/>
+        </w:rPr>
+        <w:t xml:space="preserve">n dashboard every boxes shows list according to their name </w:t>
+      </w:r>
+    </w:p>
+    <w:p>
+      <w:pPr>
+        <w:pStyle w:val="ListParagraph"/>
+        <w:numPr>
+          <w:ilvl w:val="0"/>
+          <w:numId w:val="1"/>
+        </w:numPr>
+        <w:rPr>
+          <w:rStyle w:val="Strong"/>
+          <w:sz w:val="24"/>
+        </w:rPr>
+      </w:pPr>
+      <w:r>
+        <w:rPr>
+          <w:rStyle w:val="Strong"/>
+          <w:sz w:val="24"/>
+        </w:rPr>
+        <w:t xml:space="preserve">Make notifications functions in profile </w:t>
+      </w:r>
+      <w:r>
+        <w:rPr>
+          <w:rStyle w:val="Strong"/>
+          <w:sz w:val="24"/>
+        </w:rPr>
+        <w:t>dropdown</w:t>
+      </w:r>
+      <w:r>
+        <w:rPr>
+          <w:rStyle w:val="Strong"/>
+          <w:sz w:val="24"/>
+        </w:rPr>
+        <w:t xml:space="preserve"> menus</w:t>
+      </w:r>
+    </w:p>
+    <w:p>
+      <w:pPr>
+        <w:pStyle w:val="ListParagraph"/>
+        <w:numPr>
+          <w:ilvl w:val="0"/>
+          <w:numId w:val="1"/>
+        </w:numPr>
+        <w:rPr>
+          <w:rStyle w:val="Strong"/>
+          <w:sz w:val="24"/>
+        </w:rPr>
+      </w:pPr>
       <w:bookmarkStart w:id="0" w:name="_GoBack"/>
       <w:bookmarkEnd w:id="0"/>
-    </w:p>
-    <w:p>
-      <w:pPr>
-        <w:pStyle w:val="ListParagraph"/>
-        <w:numPr>
-          <w:ilvl w:val="0"/>
-          <w:numId w:val="1"/>
-        </w:numPr>
-        <w:rPr>
-          <w:rStyle w:val="Strong"/>
-          <w:sz w:val="24"/>
-          <w:highlight w:val="yellow"/>
-        </w:rPr>
-      </w:pPr>
-      <w:r>
-        <w:rPr>
-          <w:rStyle w:val="Strong"/>
-          <w:sz w:val="24"/>
-          <w:highlight w:val="yellow"/>
-        </w:rPr>
-        <w:t>Give full name in new bill page in name columns drop down list – 13.21 – 13.42 (pending)</w:t>
-      </w:r>
-    </w:p>
-    <w:p>
-      <w:pPr>
-        <w:pStyle w:val="ListParagraph"/>
-        <w:numPr>
-          <w:ilvl w:val="0"/>
-          <w:numId w:val="1"/>
-        </w:numPr>
-        <w:rPr>
-          <w:rStyle w:val="Strong"/>
-          <w:sz w:val="24"/>
-        </w:rPr>
-      </w:pPr>
-      <w:r>
-        <w:rPr>
-          <w:rStyle w:val="Strong"/>
-          <w:sz w:val="24"/>
-          <w:highlight w:val="yellow"/>
-        </w:rPr>
-        <w:t>In Profile p0age – put image size same for all images – pending</w:t>
-      </w:r>
     </w:p>
     <w:sectPr>
       <w:pgSz w:w="11906" w:h="16838"/>
@@ -3843,7 +4388,7 @@
 </file>
 
 <file path=customXml/itemProps1.xml><?xml version="1.0" encoding="utf-8"?>
-<ds:datastoreItem xmlns:ds="http://schemas.openxmlformats.org/officeDocument/2006/customXml" ds:itemID="{6A53DDC8-47EF-4B2E-A507-281DECE2B411}">
+<ds:datastoreItem xmlns:ds="http://schemas.openxmlformats.org/officeDocument/2006/customXml" ds:itemID="{C6DF288F-68B6-4E3A-B5ED-5061B544782E}">
   <ds:schemaRefs>
     <ds:schemaRef ds:uri="http://schemas.openxmlformats.org/officeDocument/2006/bibliography"/>
   </ds:schemaRefs>

</xml_diff>

<commit_message>
fetch data from database using AJAX
</commit_message>
<xml_diff>
--- a/rent_management.docx
+++ b/rent_management.docx
@@ -62,6 +62,7 @@
         </w:rPr>
         <w:t xml:space="preserve">use </w:t>
       </w:r>
+      <w:proofErr w:type="spellStart"/>
       <w:r>
         <w:rPr>
           <w:rStyle w:val="Strong"/>
@@ -69,6 +70,7 @@
         </w:rPr>
         <w:t>laravel</w:t>
       </w:r>
+      <w:proofErr w:type="spellEnd"/>
       <w:r>
         <w:rPr>
           <w:rStyle w:val="Strong"/>
@@ -1282,7 +1284,23 @@
           <w:rStyle w:val="Strong"/>
           <w:sz w:val="24"/>
         </w:rPr>
-        <w:t>in tenant edit page make laravel eloquent html page</w:t>
+        <w:t xml:space="preserve">in tenant edit page make </w:t>
+      </w:r>
+      <w:proofErr w:type="spellStart"/>
+      <w:r>
+        <w:rPr>
+          <w:rStyle w:val="Strong"/>
+          <w:sz w:val="24"/>
+        </w:rPr>
+        <w:t>laravel</w:t>
+      </w:r>
+      <w:proofErr w:type="spellEnd"/>
+      <w:r>
+        <w:rPr>
+          <w:rStyle w:val="Strong"/>
+          <w:sz w:val="24"/>
+        </w:rPr>
+        <w:t xml:space="preserve"> eloquent html page</w:t>
       </w:r>
       <w:r>
         <w:rPr>
@@ -1544,8 +1562,17 @@
           <w:rStyle w:val="Strong"/>
           <w:sz w:val="24"/>
         </w:rPr>
-        <w:t xml:space="preserve"> in web.php</w:t>
-      </w:r>
+        <w:t xml:space="preserve"> in </w:t>
+      </w:r>
+      <w:proofErr w:type="spellStart"/>
+      <w:r>
+        <w:rPr>
+          <w:rStyle w:val="Strong"/>
+          <w:sz w:val="24"/>
+        </w:rPr>
+        <w:t>web.php</w:t>
+      </w:r>
+      <w:proofErr w:type="spellEnd"/>
       <w:r>
         <w:rPr>
           <w:rStyle w:val="Strong"/>
@@ -1778,8 +1805,17 @@
           <w:rStyle w:val="Strong"/>
           <w:sz w:val="24"/>
         </w:rPr>
-        <w:t xml:space="preserve"> successfully message appear in center</w:t>
-      </w:r>
+        <w:t xml:space="preserve"> successfully message appear in </w:t>
+      </w:r>
+      <w:proofErr w:type="spellStart"/>
+      <w:r>
+        <w:rPr>
+          <w:rStyle w:val="Strong"/>
+          <w:sz w:val="24"/>
+        </w:rPr>
+        <w:t>center</w:t>
+      </w:r>
+      <w:proofErr w:type="spellEnd"/>
       <w:r>
         <w:rPr>
           <w:rStyle w:val="Strong"/>
@@ -1821,6 +1857,7 @@
           <w:sz w:val="24"/>
         </w:rPr>
       </w:pPr>
+      <w:proofErr w:type="spellStart"/>
       <w:r>
         <w:rPr>
           <w:rStyle w:val="Strong"/>
@@ -1834,8 +1871,25 @@
           <w:rStyle w:val="Strong"/>
           <w:sz w:val="24"/>
         </w:rPr>
-        <w:t>created successfully message appear in center</w:t>
-      </w:r>
+        <w:t>created</w:t>
+      </w:r>
+      <w:proofErr w:type="spellEnd"/>
+      <w:r>
+        <w:rPr>
+          <w:rStyle w:val="Strong"/>
+          <w:sz w:val="24"/>
+        </w:rPr>
+        <w:t xml:space="preserve"> successfully message appear in </w:t>
+      </w:r>
+      <w:proofErr w:type="spellStart"/>
+      <w:r>
+        <w:rPr>
+          <w:rStyle w:val="Strong"/>
+          <w:sz w:val="24"/>
+        </w:rPr>
+        <w:t>center</w:t>
+      </w:r>
+      <w:proofErr w:type="spellEnd"/>
       <w:r>
         <w:rPr>
           <w:rStyle w:val="Strong"/>
@@ -1877,6 +1931,7 @@
           <w:sz w:val="24"/>
         </w:rPr>
       </w:pPr>
+      <w:proofErr w:type="spellStart"/>
       <w:r>
         <w:rPr>
           <w:rStyle w:val="Strong"/>
@@ -1884,13 +1939,23 @@
         </w:rPr>
         <w:t>roomedit</w:t>
       </w:r>
-      <w:r>
-        <w:rPr>
-          <w:rStyle w:val="Strong"/>
-          <w:sz w:val="24"/>
-        </w:rPr>
-        <w:t xml:space="preserve"> successfully message appear in center</w:t>
-      </w:r>
+      <w:proofErr w:type="spellEnd"/>
+      <w:r>
+        <w:rPr>
+          <w:rStyle w:val="Strong"/>
+          <w:sz w:val="24"/>
+        </w:rPr>
+        <w:t xml:space="preserve"> successfully message appear in </w:t>
+      </w:r>
+      <w:proofErr w:type="spellStart"/>
+      <w:r>
+        <w:rPr>
+          <w:rStyle w:val="Strong"/>
+          <w:sz w:val="24"/>
+        </w:rPr>
+        <w:t>center</w:t>
+      </w:r>
+      <w:proofErr w:type="spellEnd"/>
       <w:r>
         <w:rPr>
           <w:rStyle w:val="Strong"/>
@@ -1960,13 +2025,31 @@
           <w:sz w:val="24"/>
         </w:rPr>
       </w:pPr>
-      <w:r>
-        <w:rPr>
-          <w:rStyle w:val="Strong"/>
-          <w:sz w:val="24"/>
-        </w:rPr>
-        <w:t>roomdelete successfully message appear in center</w:t>
-      </w:r>
+      <w:proofErr w:type="spellStart"/>
+      <w:r>
+        <w:rPr>
+          <w:rStyle w:val="Strong"/>
+          <w:sz w:val="24"/>
+        </w:rPr>
+        <w:t>roomdelete</w:t>
+      </w:r>
+      <w:proofErr w:type="spellEnd"/>
+      <w:r>
+        <w:rPr>
+          <w:rStyle w:val="Strong"/>
+          <w:sz w:val="24"/>
+        </w:rPr>
+        <w:t xml:space="preserve"> successfully message appear in </w:t>
+      </w:r>
+      <w:proofErr w:type="spellStart"/>
+      <w:r>
+        <w:rPr>
+          <w:rStyle w:val="Strong"/>
+          <w:sz w:val="24"/>
+        </w:rPr>
+        <w:t>center</w:t>
+      </w:r>
+      <w:proofErr w:type="spellEnd"/>
       <w:r>
         <w:rPr>
           <w:rStyle w:val="Strong"/>
@@ -1992,8 +2075,17 @@
           <w:rStyle w:val="Strong"/>
           <w:sz w:val="24"/>
         </w:rPr>
-        <w:t>tenant list page  successfully message appear in center</w:t>
-      </w:r>
+        <w:t xml:space="preserve">tenant list page  successfully message appear in </w:t>
+      </w:r>
+      <w:proofErr w:type="spellStart"/>
+      <w:r>
+        <w:rPr>
+          <w:rStyle w:val="Strong"/>
+          <w:sz w:val="24"/>
+        </w:rPr>
+        <w:t>center</w:t>
+      </w:r>
+      <w:proofErr w:type="spellEnd"/>
       <w:r>
         <w:rPr>
           <w:rStyle w:val="Strong"/>
@@ -2213,8 +2305,33 @@
           <w:rStyle w:val="Strong"/>
           <w:sz w:val="24"/>
         </w:rPr>
-        <w:t>New bill page requires msz not shown in last 2 coloumns</w:t>
-      </w:r>
+        <w:t xml:space="preserve">New bill page requires </w:t>
+      </w:r>
+      <w:proofErr w:type="spellStart"/>
+      <w:r>
+        <w:rPr>
+          <w:rStyle w:val="Strong"/>
+          <w:sz w:val="24"/>
+        </w:rPr>
+        <w:t>msz</w:t>
+      </w:r>
+      <w:proofErr w:type="spellEnd"/>
+      <w:r>
+        <w:rPr>
+          <w:rStyle w:val="Strong"/>
+          <w:sz w:val="24"/>
+        </w:rPr>
+        <w:t xml:space="preserve"> not shown in last 2 </w:t>
+      </w:r>
+      <w:proofErr w:type="spellStart"/>
+      <w:r>
+        <w:rPr>
+          <w:rStyle w:val="Strong"/>
+          <w:sz w:val="24"/>
+        </w:rPr>
+        <w:t>coloumns</w:t>
+      </w:r>
+      <w:proofErr w:type="spellEnd"/>
       <w:r>
         <w:rPr>
           <w:rStyle w:val="Strong"/>
@@ -2537,7 +2654,23 @@
           <w:rStyle w:val="Strong"/>
           <w:sz w:val="24"/>
         </w:rPr>
-        <w:t>Rent amount &amp; tenant name not shown in pdf format view</w:t>
+        <w:t xml:space="preserve">Rent amount &amp; tenant name not shown in </w:t>
+      </w:r>
+      <w:proofErr w:type="spellStart"/>
+      <w:r>
+        <w:rPr>
+          <w:rStyle w:val="Strong"/>
+          <w:sz w:val="24"/>
+        </w:rPr>
+        <w:t>pdf</w:t>
+      </w:r>
+      <w:proofErr w:type="spellEnd"/>
+      <w:r>
+        <w:rPr>
+          <w:rStyle w:val="Strong"/>
+          <w:sz w:val="24"/>
+        </w:rPr>
+        <w:t xml:space="preserve"> format view</w:t>
       </w:r>
       <w:r>
         <w:rPr>
@@ -3025,6 +3158,7 @@
         </w:rPr>
         <w:t xml:space="preserve">when I click on back button success message appear in </w:t>
       </w:r>
+      <w:proofErr w:type="spellStart"/>
       <w:r>
         <w:rPr>
           <w:rStyle w:val="Strong"/>
@@ -3032,6 +3166,7 @@
         </w:rPr>
         <w:t>laravel</w:t>
       </w:r>
+      <w:proofErr w:type="spellEnd"/>
       <w:r>
         <w:rPr>
           <w:rStyle w:val="Strong"/>
@@ -3071,7 +3206,14 @@
           <w:rStyle w:val="Strong"/>
           <w:sz w:val="24"/>
         </w:rPr>
-        <w:t>in different palces</w:t>
+        <w:t xml:space="preserve">in different </w:t>
+      </w:r>
+      <w:r>
+        <w:rPr>
+          <w:rStyle w:val="Strong"/>
+          <w:sz w:val="24"/>
+        </w:rPr>
+        <w:t>places</w:t>
       </w:r>
       <w:r>
         <w:rPr>
@@ -3236,6 +3378,13 @@
         </w:rPr>
         <w:t>null room show in tenant list</w:t>
       </w:r>
+      <w:r>
+        <w:rPr>
+          <w:rStyle w:val="Strong"/>
+          <w:sz w:val="24"/>
+        </w:rPr>
+        <w:t xml:space="preserve"> </w:t>
+      </w:r>
     </w:p>
     <w:p>
       <w:pPr>
@@ -3297,19 +3446,13 @@
         </w:rPr>
         <w:t xml:space="preserve"> menus</w:t>
       </w:r>
-    </w:p>
-    <w:p>
-      <w:pPr>
-        <w:pStyle w:val="ListParagraph"/>
-        <w:numPr>
-          <w:ilvl w:val="0"/>
-          <w:numId w:val="1"/>
-        </w:numPr>
-        <w:rPr>
-          <w:rStyle w:val="Strong"/>
-          <w:sz w:val="24"/>
-        </w:rPr>
-      </w:pPr>
+      <w:r>
+        <w:rPr>
+          <w:rStyle w:val="Strong"/>
+          <w:sz w:val="24"/>
+        </w:rPr>
+        <w:t xml:space="preserve"> </w:t>
+      </w:r>
       <w:bookmarkStart w:id="0" w:name="_GoBack"/>
       <w:bookmarkEnd w:id="0"/>
     </w:p>
@@ -4388,7 +4531,7 @@
 </file>
 
 <file path=customXml/itemProps1.xml><?xml version="1.0" encoding="utf-8"?>
-<ds:datastoreItem xmlns:ds="http://schemas.openxmlformats.org/officeDocument/2006/customXml" ds:itemID="{C6DF288F-68B6-4E3A-B5ED-5061B544782E}">
+<ds:datastoreItem xmlns:ds="http://schemas.openxmlformats.org/officeDocument/2006/customXml" ds:itemID="{11A610AB-7B41-42DB-9C34-2605277EC933}">
   <ds:schemaRefs>
     <ds:schemaRef ds:uri="http://schemas.openxmlformats.org/officeDocument/2006/bibliography"/>
   </ds:schemaRefs>

</xml_diff>